<commit_message>
blog routes,api created and crud operation perform
</commit_message>
<xml_diff>
--- a/blog-app-document.docx
+++ b/blog-app-document.docx
@@ -155,25 +155,31 @@
           <w:szCs w:val="28"/>
           <w:lang w:val="en-US"/>
         </w:rPr>
-        <w:t xml:space="preserve">Install some packages into </w:t>
-      </w:r>
-      <w:proofErr w:type="spellStart"/>
-      <w:r>
-        <w:rPr>
-          <w:sz w:val="28"/>
-          <w:szCs w:val="28"/>
-          <w:lang w:val="en-US"/>
-        </w:rPr>
-        <w:t>ypor</w:t>
-      </w:r>
-      <w:proofErr w:type="spellEnd"/>
-      <w:r>
-        <w:rPr>
-          <w:sz w:val="28"/>
-          <w:szCs w:val="28"/>
-          <w:lang w:val="en-US"/>
-        </w:rPr>
-        <w:t xml:space="preserve"> projects</w:t>
+        <w:t>Install some packages into y</w:t>
+      </w:r>
+      <w:r>
+        <w:rPr>
+          <w:sz w:val="28"/>
+          <w:szCs w:val="28"/>
+          <w:lang w:val="en-US"/>
+        </w:rPr>
+        <w:t>o</w:t>
+      </w:r>
+      <w:r>
+        <w:rPr>
+          <w:sz w:val="28"/>
+          <w:szCs w:val="28"/>
+          <w:lang w:val="en-US"/>
+        </w:rPr>
+        <w:t>u</w:t>
+      </w:r>
+      <w:r>
+        <w:rPr>
+          <w:sz w:val="28"/>
+          <w:szCs w:val="28"/>
+          <w:lang w:val="en-US"/>
+        </w:rPr>
+        <w:t>r projects</w:t>
       </w:r>
       <w:r>
         <w:rPr>
@@ -3121,8 +3127,8 @@
         <w:lastRenderedPageBreak/>
         <w:drawing>
           <wp:inline distT="0" distB="0" distL="0" distR="0" wp14:anchorId="4F5D751D" wp14:editId="5FABCBF0">
-            <wp:extent cx="3909060" cy="3832860"/>
-            <wp:effectExtent l="0" t="0" r="0" b="0"/>
+            <wp:extent cx="3672840" cy="3601245"/>
+            <wp:effectExtent l="0" t="0" r="3810" b="0"/>
             <wp:docPr id="22" name="Picture 22"/>
             <wp:cNvGraphicFramePr>
               <a:graphicFrameLocks xmlns:a="http://schemas.openxmlformats.org/drawingml/2006/main" noChangeAspect="1"/>
@@ -3143,7 +3149,7 @@
                   <pic:spPr>
                     <a:xfrm>
                       <a:off x="0" y="0"/>
-                      <a:ext cx="3928555" cy="3851975"/>
+                      <a:ext cx="3693925" cy="3621919"/>
                     </a:xfrm>
                     <a:prstGeom prst="rect">
                       <a:avLst/>
@@ -3302,8 +3308,8 @@
         </w:rPr>
         <w:drawing>
           <wp:inline distT="0" distB="0" distL="0" distR="0" wp14:anchorId="1A11BEE7" wp14:editId="53F11616">
-            <wp:extent cx="2697480" cy="2610664"/>
-            <wp:effectExtent l="0" t="0" r="7620" b="0"/>
+            <wp:extent cx="3124200" cy="3023649"/>
+            <wp:effectExtent l="0" t="0" r="0" b="5715"/>
             <wp:docPr id="24" name="Picture 24"/>
             <wp:cNvGraphicFramePr>
               <a:graphicFrameLocks xmlns:a="http://schemas.openxmlformats.org/drawingml/2006/main" noChangeAspect="1"/>
@@ -3324,7 +3330,7 @@
                   <pic:spPr>
                     <a:xfrm>
                       <a:off x="0" y="0"/>
-                      <a:ext cx="2714120" cy="2626768"/>
+                      <a:ext cx="3150015" cy="3048633"/>
                     </a:xfrm>
                     <a:prstGeom prst="rect">
                       <a:avLst/>
@@ -3416,8 +3422,8 @@
         </w:rPr>
         <w:drawing>
           <wp:inline distT="0" distB="0" distL="0" distR="0" wp14:anchorId="29832F94" wp14:editId="53E3B23D">
-            <wp:extent cx="3406435" cy="358171"/>
-            <wp:effectExtent l="0" t="0" r="3810" b="3810"/>
+            <wp:extent cx="3551082" cy="373380"/>
+            <wp:effectExtent l="0" t="0" r="0" b="7620"/>
             <wp:docPr id="25" name="Picture 25"/>
             <wp:cNvGraphicFramePr>
               <a:graphicFrameLocks xmlns:a="http://schemas.openxmlformats.org/drawingml/2006/main" noChangeAspect="1"/>
@@ -3438,7 +3444,7 @@
                   <pic:spPr>
                     <a:xfrm>
                       <a:off x="0" y="0"/>
-                      <a:ext cx="3406435" cy="358171"/>
+                      <a:ext cx="3580265" cy="376448"/>
                     </a:xfrm>
                     <a:prstGeom prst="rect">
                       <a:avLst/>
@@ -3498,8 +3504,8 @@
         </w:rPr>
         <w:drawing>
           <wp:inline distT="0" distB="0" distL="0" distR="0" wp14:anchorId="70D968B2" wp14:editId="7BFB4536">
-            <wp:extent cx="4114800" cy="826776"/>
-            <wp:effectExtent l="0" t="0" r="0" b="0"/>
+            <wp:extent cx="4816368" cy="967740"/>
+            <wp:effectExtent l="0" t="0" r="3810" b="3810"/>
             <wp:docPr id="26" name="Picture 26"/>
             <wp:cNvGraphicFramePr>
               <a:graphicFrameLocks xmlns:a="http://schemas.openxmlformats.org/drawingml/2006/main" noChangeAspect="1"/>
@@ -3520,7 +3526,7 @@
                   <pic:spPr>
                     <a:xfrm>
                       <a:off x="0" y="0"/>
-                      <a:ext cx="4158065" cy="835469"/>
+                      <a:ext cx="4879879" cy="980501"/>
                     </a:xfrm>
                     <a:prstGeom prst="rect">
                       <a:avLst/>
@@ -3937,7 +3943,6 @@
         </w:rPr>
         <w:t xml:space="preserve"> </w:t>
       </w:r>
-      <w:bookmarkStart w:id="0" w:name="_GoBack"/>
       <w:r>
         <w:rPr>
           <w:sz w:val="28"/>
@@ -3946,8 +3951,8 @@
         </w:rPr>
         <w:drawing>
           <wp:inline distT="0" distB="0" distL="0" distR="0" wp14:anchorId="41BB9A43" wp14:editId="049F7536">
-            <wp:extent cx="4114800" cy="4110241"/>
-            <wp:effectExtent l="0" t="0" r="0" b="5080"/>
+            <wp:extent cx="4096477" cy="4091940"/>
+            <wp:effectExtent l="0" t="0" r="0" b="3810"/>
             <wp:docPr id="27" name="Picture 27"/>
             <wp:cNvGraphicFramePr>
               <a:graphicFrameLocks xmlns:a="http://schemas.openxmlformats.org/drawingml/2006/main" noChangeAspect="1"/>
@@ -3968,7 +3973,7 @@
                   <pic:spPr>
                     <a:xfrm>
                       <a:off x="0" y="0"/>
-                      <a:ext cx="4126221" cy="4121649"/>
+                      <a:ext cx="4199754" cy="4195103"/>
                     </a:xfrm>
                     <a:prstGeom prst="rect">
                       <a:avLst/>
@@ -3980,25 +3985,1913 @@
           </wp:inline>
         </w:drawing>
       </w:r>
+    </w:p>
+    <w:p>
+      <w:pPr>
+        <w:pStyle w:val="Heading1"/>
+        <w:rPr>
+          <w:rFonts w:asciiTheme="minorHAnsi" w:eastAsiaTheme="minorHAnsi" w:hAnsiTheme="minorHAnsi" w:cstheme="minorBidi"/>
+          <w:color w:val="auto"/>
+          <w:sz w:val="28"/>
+          <w:szCs w:val="28"/>
+          <w:lang w:val="en-US"/>
+        </w:rPr>
+      </w:pPr>
+    </w:p>
+    <w:p>
+      <w:pPr>
+        <w:pStyle w:val="Heading1"/>
+        <w:rPr>
+          <w:lang w:val="en-US"/>
+        </w:rPr>
+      </w:pPr>
+      <w:r>
+        <w:rPr>
+          <w:lang w:val="en-US"/>
+        </w:rPr>
+        <w:t xml:space="preserve">Blog </w:t>
+      </w:r>
+      <w:proofErr w:type="spellStart"/>
+      <w:proofErr w:type="gramStart"/>
+      <w:r>
+        <w:rPr>
+          <w:lang w:val="en-US"/>
+        </w:rPr>
+        <w:t>model,routes</w:t>
+      </w:r>
+      <w:proofErr w:type="spellEnd"/>
+      <w:proofErr w:type="gramEnd"/>
+      <w:r>
+        <w:rPr>
+          <w:lang w:val="en-US"/>
+        </w:rPr>
+        <w:t xml:space="preserve"> ,controller </w:t>
+      </w:r>
+      <w:proofErr w:type="spellStart"/>
+      <w:r>
+        <w:rPr>
+          <w:lang w:val="en-US"/>
+        </w:rPr>
+        <w:t>apis</w:t>
+      </w:r>
+      <w:proofErr w:type="spellEnd"/>
+    </w:p>
+    <w:p>
+      <w:pPr>
+        <w:rPr>
+          <w:lang w:val="en-US"/>
+        </w:rPr>
+      </w:pPr>
+    </w:p>
+    <w:p>
+      <w:pPr>
+        <w:pStyle w:val="ListParagraph"/>
+        <w:numPr>
+          <w:ilvl w:val="0"/>
+          <w:numId w:val="7"/>
+        </w:numPr>
+        <w:rPr>
+          <w:sz w:val="28"/>
+          <w:szCs w:val="28"/>
+          <w:lang w:val="en-US"/>
+        </w:rPr>
+      </w:pPr>
+      <w:r>
+        <w:rPr>
+          <w:sz w:val="28"/>
+          <w:szCs w:val="28"/>
+          <w:lang w:val="en-US"/>
+        </w:rPr>
+        <w:t>Now create</w:t>
+      </w:r>
+      <w:r>
+        <w:rPr>
+          <w:sz w:val="28"/>
+          <w:szCs w:val="28"/>
+          <w:lang w:val="en-US"/>
+        </w:rPr>
+        <w:t xml:space="preserve"> blog</w:t>
+      </w:r>
+      <w:r>
+        <w:rPr>
+          <w:sz w:val="28"/>
+          <w:szCs w:val="28"/>
+          <w:lang w:val="en-US"/>
+        </w:rPr>
+        <w:t xml:space="preserve"> </w:t>
+      </w:r>
+      <w:r>
+        <w:rPr>
+          <w:sz w:val="28"/>
+          <w:szCs w:val="28"/>
+          <w:lang w:val="en-US"/>
+        </w:rPr>
+        <w:t>schema like user schema</w:t>
+      </w:r>
+      <w:r>
+        <w:rPr>
+          <w:noProof/>
+          <w:lang w:eastAsia="en-IN"/>
+        </w:rPr>
+        <w:t xml:space="preserve"> </w:t>
+      </w:r>
+      <w:r>
+        <w:rPr>
+          <w:sz w:val="28"/>
+          <w:szCs w:val="28"/>
+          <w:lang w:val="en-US"/>
+        </w:rPr>
+        <w:drawing>
+          <wp:inline distT="0" distB="0" distL="0" distR="0" wp14:anchorId="37F6A9D7" wp14:editId="34AB4BC2">
+            <wp:extent cx="3125162" cy="2636520"/>
+            <wp:effectExtent l="0" t="0" r="0" b="0"/>
+            <wp:docPr id="28" name="Picture 28"/>
+            <wp:cNvGraphicFramePr>
+              <a:graphicFrameLocks xmlns:a="http://schemas.openxmlformats.org/drawingml/2006/main" noChangeAspect="1"/>
+            </wp:cNvGraphicFramePr>
+            <a:graphic xmlns:a="http://schemas.openxmlformats.org/drawingml/2006/main">
+              <a:graphicData uri="http://schemas.openxmlformats.org/drawingml/2006/picture">
+                <pic:pic xmlns:pic="http://schemas.openxmlformats.org/drawingml/2006/picture">
+                  <pic:nvPicPr>
+                    <pic:cNvPr id="1" name=""/>
+                    <pic:cNvPicPr/>
+                  </pic:nvPicPr>
+                  <pic:blipFill>
+                    <a:blip r:embed="rId28"/>
+                    <a:stretch>
+                      <a:fillRect/>
+                    </a:stretch>
+                  </pic:blipFill>
+                  <pic:spPr>
+                    <a:xfrm>
+                      <a:off x="0" y="0"/>
+                      <a:ext cx="3130761" cy="2641243"/>
+                    </a:xfrm>
+                    <a:prstGeom prst="rect">
+                      <a:avLst/>
+                    </a:prstGeom>
+                  </pic:spPr>
+                </pic:pic>
+              </a:graphicData>
+            </a:graphic>
+          </wp:inline>
+        </w:drawing>
+      </w:r>
+    </w:p>
+    <w:p>
+      <w:pPr>
+        <w:pStyle w:val="ListParagraph"/>
+        <w:numPr>
+          <w:ilvl w:val="0"/>
+          <w:numId w:val="7"/>
+        </w:numPr>
+        <w:rPr>
+          <w:sz w:val="28"/>
+          <w:szCs w:val="28"/>
+          <w:lang w:val="en-US"/>
+        </w:rPr>
+      </w:pPr>
+      <w:r>
+        <w:rPr>
+          <w:noProof/>
+          <w:sz w:val="28"/>
+          <w:szCs w:val="28"/>
+          <w:lang w:eastAsia="en-IN"/>
+        </w:rPr>
+        <w:t xml:space="preserve">Now </w:t>
+      </w:r>
+      <w:r>
+        <w:rPr>
+          <w:noProof/>
+          <w:sz w:val="28"/>
+          <w:szCs w:val="28"/>
+          <w:lang w:eastAsia="en-IN"/>
+        </w:rPr>
+        <w:t>create routes and controllers like user</w:t>
+      </w:r>
+    </w:p>
+    <w:p>
+      <w:pPr>
+        <w:pStyle w:val="ListParagraph"/>
+        <w:numPr>
+          <w:ilvl w:val="0"/>
+          <w:numId w:val="7"/>
+        </w:numPr>
+        <w:rPr>
+          <w:sz w:val="28"/>
+          <w:szCs w:val="28"/>
+          <w:lang w:val="en-US"/>
+        </w:rPr>
+      </w:pPr>
+      <w:r>
+        <w:rPr>
+          <w:noProof/>
+          <w:sz w:val="28"/>
+          <w:szCs w:val="28"/>
+          <w:lang w:eastAsia="en-IN"/>
+        </w:rPr>
+        <w:t>For blog we will create crud pattern routes</w:t>
+      </w:r>
+    </w:p>
+    <w:p>
+      <w:pPr>
+        <w:rPr>
+          <w:noProof/>
+          <w:lang w:eastAsia="en-IN"/>
+        </w:rPr>
+      </w:pPr>
+      <w:r>
+        <w:rPr>
+          <w:sz w:val="28"/>
+          <w:szCs w:val="28"/>
+          <w:lang w:val="en-US"/>
+        </w:rPr>
+        <w:lastRenderedPageBreak/>
+        <w:drawing>
+          <wp:inline distT="0" distB="0" distL="0" distR="0" wp14:anchorId="01CEF60B" wp14:editId="51B6CDFC">
+            <wp:extent cx="3116580" cy="2169711"/>
+            <wp:effectExtent l="0" t="0" r="7620" b="2540"/>
+            <wp:docPr id="29" name="Picture 29"/>
+            <wp:cNvGraphicFramePr>
+              <a:graphicFrameLocks xmlns:a="http://schemas.openxmlformats.org/drawingml/2006/main" noChangeAspect="1"/>
+            </wp:cNvGraphicFramePr>
+            <a:graphic xmlns:a="http://schemas.openxmlformats.org/drawingml/2006/main">
+              <a:graphicData uri="http://schemas.openxmlformats.org/drawingml/2006/picture">
+                <pic:pic xmlns:pic="http://schemas.openxmlformats.org/drawingml/2006/picture">
+                  <pic:nvPicPr>
+                    <pic:cNvPr id="1" name=""/>
+                    <pic:cNvPicPr/>
+                  </pic:nvPicPr>
+                  <pic:blipFill>
+                    <a:blip r:embed="rId29"/>
+                    <a:stretch>
+                      <a:fillRect/>
+                    </a:stretch>
+                  </pic:blipFill>
+                  <pic:spPr>
+                    <a:xfrm>
+                      <a:off x="0" y="0"/>
+                      <a:ext cx="3125564" cy="2175966"/>
+                    </a:xfrm>
+                    <a:prstGeom prst="rect">
+                      <a:avLst/>
+                    </a:prstGeom>
+                  </pic:spPr>
+                </pic:pic>
+              </a:graphicData>
+            </a:graphic>
+          </wp:inline>
+        </w:drawing>
+      </w:r>
+      <w:r>
+        <w:rPr>
+          <w:noProof/>
+          <w:lang w:eastAsia="en-IN"/>
+        </w:rPr>
+        <w:t xml:space="preserve"> </w:t>
+      </w:r>
+      <w:r>
+        <w:rPr>
+          <w:sz w:val="28"/>
+          <w:szCs w:val="28"/>
+          <w:lang w:val="en-US"/>
+        </w:rPr>
+        <w:drawing>
+          <wp:inline distT="0" distB="0" distL="0" distR="0" wp14:anchorId="7E3128CD" wp14:editId="1600DF96">
+            <wp:extent cx="2209800" cy="1998114"/>
+            <wp:effectExtent l="0" t="0" r="0" b="2540"/>
+            <wp:docPr id="30" name="Picture 30"/>
+            <wp:cNvGraphicFramePr>
+              <a:graphicFrameLocks xmlns:a="http://schemas.openxmlformats.org/drawingml/2006/main" noChangeAspect="1"/>
+            </wp:cNvGraphicFramePr>
+            <a:graphic xmlns:a="http://schemas.openxmlformats.org/drawingml/2006/main">
+              <a:graphicData uri="http://schemas.openxmlformats.org/drawingml/2006/picture">
+                <pic:pic xmlns:pic="http://schemas.openxmlformats.org/drawingml/2006/picture">
+                  <pic:nvPicPr>
+                    <pic:cNvPr id="1" name=""/>
+                    <pic:cNvPicPr/>
+                  </pic:nvPicPr>
+                  <pic:blipFill>
+                    <a:blip r:embed="rId30"/>
+                    <a:stretch>
+                      <a:fillRect/>
+                    </a:stretch>
+                  </pic:blipFill>
+                  <pic:spPr>
+                    <a:xfrm>
+                      <a:off x="0" y="0"/>
+                      <a:ext cx="2250459" cy="2034878"/>
+                    </a:xfrm>
+                    <a:prstGeom prst="rect">
+                      <a:avLst/>
+                    </a:prstGeom>
+                  </pic:spPr>
+                </pic:pic>
+              </a:graphicData>
+            </a:graphic>
+          </wp:inline>
+        </w:drawing>
+      </w:r>
+    </w:p>
+    <w:p>
+      <w:pPr>
+        <w:pStyle w:val="Heading1"/>
+        <w:rPr>
+          <w:lang w:val="en-US"/>
+        </w:rPr>
+      </w:pPr>
+      <w:r>
+        <w:rPr>
+          <w:lang w:val="en-US"/>
+        </w:rPr>
+        <w:t xml:space="preserve">Get all blogs controller </w:t>
+      </w:r>
+      <w:proofErr w:type="spellStart"/>
+      <w:r>
+        <w:rPr>
+          <w:lang w:val="en-US"/>
+        </w:rPr>
+        <w:t>apis</w:t>
+      </w:r>
+      <w:proofErr w:type="spellEnd"/>
+    </w:p>
+    <w:p>
+      <w:pPr>
+        <w:pStyle w:val="ListParagraph"/>
+        <w:numPr>
+          <w:ilvl w:val="0"/>
+          <w:numId w:val="8"/>
+        </w:numPr>
+        <w:rPr>
+          <w:sz w:val="28"/>
+          <w:szCs w:val="28"/>
+          <w:lang w:val="en-US"/>
+        </w:rPr>
+      </w:pPr>
+      <w:r>
+        <w:rPr>
+          <w:sz w:val="28"/>
+          <w:szCs w:val="28"/>
+          <w:lang w:val="en-US"/>
+        </w:rPr>
+        <w:t xml:space="preserve">Make it </w:t>
+      </w:r>
+      <w:proofErr w:type="spellStart"/>
+      <w:r>
+        <w:rPr>
+          <w:sz w:val="28"/>
+          <w:szCs w:val="28"/>
+          <w:lang w:val="en-US"/>
+        </w:rPr>
+        <w:t>async</w:t>
+      </w:r>
+      <w:proofErr w:type="spellEnd"/>
+      <w:r>
+        <w:rPr>
+          <w:sz w:val="28"/>
+          <w:szCs w:val="28"/>
+          <w:lang w:val="en-US"/>
+        </w:rPr>
+        <w:t xml:space="preserve"> /await and use try/catch blog and write appropriate res in catch blog</w:t>
+      </w:r>
+    </w:p>
+    <w:p>
+      <w:pPr>
+        <w:pStyle w:val="ListParagraph"/>
+        <w:numPr>
+          <w:ilvl w:val="0"/>
+          <w:numId w:val="8"/>
+        </w:numPr>
+        <w:rPr>
+          <w:sz w:val="28"/>
+          <w:szCs w:val="28"/>
+          <w:lang w:val="en-US"/>
+        </w:rPr>
+      </w:pPr>
+      <w:r>
+        <w:rPr>
+          <w:sz w:val="28"/>
+          <w:szCs w:val="28"/>
+          <w:lang w:val="en-US"/>
+        </w:rPr>
+        <w:t xml:space="preserve">In try blog get all blogs from </w:t>
+      </w:r>
+      <w:proofErr w:type="spellStart"/>
+      <w:r>
+        <w:rPr>
+          <w:sz w:val="28"/>
+          <w:szCs w:val="28"/>
+          <w:lang w:val="en-US"/>
+        </w:rPr>
+        <w:t>blogModel</w:t>
+      </w:r>
+      <w:proofErr w:type="spellEnd"/>
+      <w:r>
+        <w:rPr>
+          <w:sz w:val="28"/>
+          <w:szCs w:val="28"/>
+          <w:lang w:val="en-US"/>
+        </w:rPr>
+        <w:t xml:space="preserve"> and store into variable</w:t>
+      </w:r>
+    </w:p>
+    <w:p>
+      <w:pPr>
+        <w:pStyle w:val="ListParagraph"/>
+        <w:numPr>
+          <w:ilvl w:val="0"/>
+          <w:numId w:val="8"/>
+        </w:numPr>
+        <w:rPr>
+          <w:sz w:val="28"/>
+          <w:szCs w:val="28"/>
+          <w:lang w:val="en-US"/>
+        </w:rPr>
+      </w:pPr>
+      <w:r>
+        <w:rPr>
+          <w:sz w:val="28"/>
+          <w:szCs w:val="28"/>
+          <w:lang w:val="en-US"/>
+        </w:rPr>
+        <w:t xml:space="preserve">Validate if there is not blog send appropriate res with </w:t>
+      </w:r>
+      <w:proofErr w:type="spellStart"/>
+      <w:r>
+        <w:rPr>
+          <w:sz w:val="28"/>
+          <w:szCs w:val="28"/>
+          <w:lang w:val="en-US"/>
+        </w:rPr>
+        <w:t>json</w:t>
+      </w:r>
+      <w:proofErr w:type="spellEnd"/>
+    </w:p>
+    <w:p>
+      <w:pPr>
+        <w:pStyle w:val="ListParagraph"/>
+        <w:numPr>
+          <w:ilvl w:val="0"/>
+          <w:numId w:val="8"/>
+        </w:numPr>
+        <w:rPr>
+          <w:sz w:val="28"/>
+          <w:szCs w:val="28"/>
+          <w:lang w:val="en-US"/>
+        </w:rPr>
+      </w:pPr>
+      <w:r>
+        <w:rPr>
+          <w:sz w:val="28"/>
+          <w:szCs w:val="28"/>
+          <w:lang w:val="en-US"/>
+        </w:rPr>
+        <w:t>Otherwise send success res</w:t>
+      </w:r>
+      <w:r>
+        <w:rPr>
+          <w:noProof/>
+          <w:lang w:eastAsia="en-IN"/>
+        </w:rPr>
+        <w:t xml:space="preserve"> </w:t>
+      </w:r>
+      <w:r>
+        <w:rPr>
+          <w:sz w:val="28"/>
+          <w:szCs w:val="28"/>
+          <w:lang w:val="en-US"/>
+        </w:rPr>
+        <w:drawing>
+          <wp:inline distT="0" distB="0" distL="0" distR="0" wp14:anchorId="29AEA6A9" wp14:editId="2AC3A44C">
+            <wp:extent cx="3284220" cy="3664310"/>
+            <wp:effectExtent l="0" t="0" r="0" b="0"/>
+            <wp:docPr id="31" name="Picture 31"/>
+            <wp:cNvGraphicFramePr>
+              <a:graphicFrameLocks xmlns:a="http://schemas.openxmlformats.org/drawingml/2006/main" noChangeAspect="1"/>
+            </wp:cNvGraphicFramePr>
+            <a:graphic xmlns:a="http://schemas.openxmlformats.org/drawingml/2006/main">
+              <a:graphicData uri="http://schemas.openxmlformats.org/drawingml/2006/picture">
+                <pic:pic xmlns:pic="http://schemas.openxmlformats.org/drawingml/2006/picture">
+                  <pic:nvPicPr>
+                    <pic:cNvPr id="1" name=""/>
+                    <pic:cNvPicPr/>
+                  </pic:nvPicPr>
+                  <pic:blipFill>
+                    <a:blip r:embed="rId31"/>
+                    <a:stretch>
+                      <a:fillRect/>
+                    </a:stretch>
+                  </pic:blipFill>
+                  <pic:spPr>
+                    <a:xfrm>
+                      <a:off x="0" y="0"/>
+                      <a:ext cx="3298149" cy="3679851"/>
+                    </a:xfrm>
+                    <a:prstGeom prst="rect">
+                      <a:avLst/>
+                    </a:prstGeom>
+                  </pic:spPr>
+                </pic:pic>
+              </a:graphicData>
+            </a:graphic>
+          </wp:inline>
+        </w:drawing>
+      </w:r>
+    </w:p>
+    <w:p>
+      <w:pPr>
+        <w:pStyle w:val="ListParagraph"/>
+        <w:numPr>
+          <w:ilvl w:val="0"/>
+          <w:numId w:val="8"/>
+        </w:numPr>
+        <w:rPr>
+          <w:sz w:val="28"/>
+          <w:szCs w:val="28"/>
+          <w:lang w:val="en-US"/>
+        </w:rPr>
+      </w:pPr>
+      <w:r>
+        <w:rPr>
+          <w:noProof/>
+          <w:sz w:val="28"/>
+          <w:szCs w:val="28"/>
+          <w:lang w:eastAsia="en-IN"/>
+        </w:rPr>
+        <w:t xml:space="preserve">Add </w:t>
+      </w:r>
+      <w:r>
+        <w:rPr>
+          <w:noProof/>
+          <w:sz w:val="28"/>
+          <w:szCs w:val="28"/>
+          <w:lang w:eastAsia="en-IN"/>
+        </w:rPr>
+        <w:t>blog endpoint in server.js file</w:t>
+      </w:r>
+      <w:r>
+        <w:rPr>
+          <w:noProof/>
+          <w:lang w:eastAsia="en-IN"/>
+        </w:rPr>
+        <w:t xml:space="preserve"> </w:t>
+      </w:r>
+      <w:r>
+        <w:rPr>
+          <w:noProof/>
+          <w:sz w:val="28"/>
+          <w:szCs w:val="28"/>
+          <w:lang w:eastAsia="en-IN"/>
+        </w:rPr>
+        <w:drawing>
+          <wp:inline distT="0" distB="0" distL="0" distR="0" wp14:anchorId="36B866C3" wp14:editId="4952236E">
+            <wp:extent cx="3761492" cy="563880"/>
+            <wp:effectExtent l="0" t="0" r="0" b="7620"/>
+            <wp:docPr id="32" name="Picture 32"/>
+            <wp:cNvGraphicFramePr>
+              <a:graphicFrameLocks xmlns:a="http://schemas.openxmlformats.org/drawingml/2006/main" noChangeAspect="1"/>
+            </wp:cNvGraphicFramePr>
+            <a:graphic xmlns:a="http://schemas.openxmlformats.org/drawingml/2006/main">
+              <a:graphicData uri="http://schemas.openxmlformats.org/drawingml/2006/picture">
+                <pic:pic xmlns:pic="http://schemas.openxmlformats.org/drawingml/2006/picture">
+                  <pic:nvPicPr>
+                    <pic:cNvPr id="1" name=""/>
+                    <pic:cNvPicPr/>
+                  </pic:nvPicPr>
+                  <pic:blipFill>
+                    <a:blip r:embed="rId32"/>
+                    <a:stretch>
+                      <a:fillRect/>
+                    </a:stretch>
+                  </pic:blipFill>
+                  <pic:spPr>
+                    <a:xfrm>
+                      <a:off x="0" y="0"/>
+                      <a:ext cx="3796301" cy="569098"/>
+                    </a:xfrm>
+                    <a:prstGeom prst="rect">
+                      <a:avLst/>
+                    </a:prstGeom>
+                  </pic:spPr>
+                </pic:pic>
+              </a:graphicData>
+            </a:graphic>
+          </wp:inline>
+        </w:drawing>
+      </w:r>
+    </w:p>
+    <w:p>
+      <w:pPr>
+        <w:pStyle w:val="ListParagraph"/>
+        <w:numPr>
+          <w:ilvl w:val="0"/>
+          <w:numId w:val="8"/>
+        </w:numPr>
+        <w:rPr>
+          <w:sz w:val="28"/>
+          <w:szCs w:val="28"/>
+          <w:lang w:val="en-US"/>
+        </w:rPr>
+      </w:pPr>
+      <w:r>
+        <w:rPr>
+          <w:sz w:val="28"/>
+          <w:szCs w:val="28"/>
+          <w:lang w:val="en-US"/>
+        </w:rPr>
+        <w:lastRenderedPageBreak/>
+        <w:t xml:space="preserve">At the end check with postman weather your </w:t>
+      </w:r>
+      <w:proofErr w:type="spellStart"/>
+      <w:r>
+        <w:rPr>
+          <w:sz w:val="28"/>
+          <w:szCs w:val="28"/>
+          <w:lang w:val="en-US"/>
+        </w:rPr>
+        <w:t>api</w:t>
+      </w:r>
+      <w:proofErr w:type="spellEnd"/>
+      <w:r>
+        <w:rPr>
+          <w:sz w:val="28"/>
+          <w:szCs w:val="28"/>
+          <w:lang w:val="en-US"/>
+        </w:rPr>
+        <w:t xml:space="preserve"> working or not</w:t>
+      </w:r>
+      <w:r>
+        <w:rPr>
+          <w:noProof/>
+          <w:lang w:eastAsia="en-IN"/>
+        </w:rPr>
+        <w:t xml:space="preserve"> </w:t>
+      </w:r>
+      <w:r>
+        <w:rPr>
+          <w:sz w:val="28"/>
+          <w:szCs w:val="28"/>
+          <w:lang w:val="en-US"/>
+        </w:rPr>
+        <w:drawing>
+          <wp:inline distT="0" distB="0" distL="0" distR="0" wp14:anchorId="4C16B674" wp14:editId="40226CD6">
+            <wp:extent cx="2255520" cy="2511398"/>
+            <wp:effectExtent l="0" t="0" r="0" b="3810"/>
+            <wp:docPr id="33" name="Picture 33"/>
+            <wp:cNvGraphicFramePr>
+              <a:graphicFrameLocks xmlns:a="http://schemas.openxmlformats.org/drawingml/2006/main" noChangeAspect="1"/>
+            </wp:cNvGraphicFramePr>
+            <a:graphic xmlns:a="http://schemas.openxmlformats.org/drawingml/2006/main">
+              <a:graphicData uri="http://schemas.openxmlformats.org/drawingml/2006/picture">
+                <pic:pic xmlns:pic="http://schemas.openxmlformats.org/drawingml/2006/picture">
+                  <pic:nvPicPr>
+                    <pic:cNvPr id="1" name=""/>
+                    <pic:cNvPicPr/>
+                  </pic:nvPicPr>
+                  <pic:blipFill>
+                    <a:blip r:embed="rId33"/>
+                    <a:stretch>
+                      <a:fillRect/>
+                    </a:stretch>
+                  </pic:blipFill>
+                  <pic:spPr>
+                    <a:xfrm>
+                      <a:off x="0" y="0"/>
+                      <a:ext cx="2268529" cy="2525883"/>
+                    </a:xfrm>
+                    <a:prstGeom prst="rect">
+                      <a:avLst/>
+                    </a:prstGeom>
+                  </pic:spPr>
+                </pic:pic>
+              </a:graphicData>
+            </a:graphic>
+          </wp:inline>
+        </w:drawing>
+      </w:r>
+    </w:p>
+    <w:p>
+      <w:pPr>
+        <w:pStyle w:val="Heading1"/>
+        <w:rPr>
+          <w:lang w:val="en-US"/>
+        </w:rPr>
+      </w:pPr>
+      <w:r>
+        <w:rPr>
+          <w:lang w:val="en-US"/>
+        </w:rPr>
+        <w:t xml:space="preserve">Create new blog controller </w:t>
+      </w:r>
+      <w:proofErr w:type="spellStart"/>
+      <w:r>
+        <w:rPr>
+          <w:lang w:val="en-US"/>
+        </w:rPr>
+        <w:t>api’s</w:t>
+      </w:r>
+      <w:proofErr w:type="spellEnd"/>
+    </w:p>
+    <w:p>
+      <w:pPr>
+        <w:rPr>
+          <w:lang w:val="en-US"/>
+        </w:rPr>
+      </w:pPr>
+    </w:p>
+    <w:p>
+      <w:pPr>
+        <w:pStyle w:val="ListParagraph"/>
+        <w:numPr>
+          <w:ilvl w:val="0"/>
+          <w:numId w:val="9"/>
+        </w:numPr>
+        <w:rPr>
+          <w:sz w:val="28"/>
+          <w:szCs w:val="28"/>
+          <w:lang w:val="en-US"/>
+        </w:rPr>
+      </w:pPr>
+      <w:r>
+        <w:rPr>
+          <w:sz w:val="28"/>
+          <w:szCs w:val="28"/>
+          <w:lang w:val="en-US"/>
+        </w:rPr>
+        <w:t>Make it sync</w:t>
+      </w:r>
+      <w:r>
+        <w:rPr>
+          <w:sz w:val="28"/>
+          <w:szCs w:val="28"/>
+          <w:lang w:val="en-US"/>
+        </w:rPr>
+        <w:t xml:space="preserve"> and use try/catch with res</w:t>
+      </w:r>
+    </w:p>
+    <w:p>
+      <w:pPr>
+        <w:pStyle w:val="ListParagraph"/>
+        <w:numPr>
+          <w:ilvl w:val="0"/>
+          <w:numId w:val="9"/>
+        </w:numPr>
+        <w:rPr>
+          <w:sz w:val="28"/>
+          <w:szCs w:val="28"/>
+          <w:lang w:val="en-US"/>
+        </w:rPr>
+      </w:pPr>
+      <w:r>
+        <w:rPr>
+          <w:sz w:val="28"/>
+          <w:szCs w:val="28"/>
+          <w:lang w:val="en-US"/>
+        </w:rPr>
+        <w:t xml:space="preserve">In try blog </w:t>
+      </w:r>
+      <w:proofErr w:type="spellStart"/>
+      <w:r>
+        <w:rPr>
+          <w:sz w:val="28"/>
+          <w:szCs w:val="28"/>
+          <w:lang w:val="en-US"/>
+        </w:rPr>
+        <w:t>destructure</w:t>
+      </w:r>
+      <w:proofErr w:type="spellEnd"/>
+      <w:r>
+        <w:rPr>
+          <w:sz w:val="28"/>
+          <w:szCs w:val="28"/>
+          <w:lang w:val="en-US"/>
+        </w:rPr>
+        <w:t xml:space="preserve"> </w:t>
+      </w:r>
+      <w:proofErr w:type="spellStart"/>
+      <w:proofErr w:type="gramStart"/>
+      <w:r>
+        <w:rPr>
+          <w:sz w:val="28"/>
+          <w:szCs w:val="28"/>
+          <w:lang w:val="en-US"/>
+        </w:rPr>
+        <w:t>req.body</w:t>
+      </w:r>
+      <w:proofErr w:type="spellEnd"/>
+      <w:proofErr w:type="gramEnd"/>
+    </w:p>
+    <w:p>
+      <w:pPr>
+        <w:pStyle w:val="ListParagraph"/>
+        <w:numPr>
+          <w:ilvl w:val="0"/>
+          <w:numId w:val="9"/>
+        </w:numPr>
+        <w:rPr>
+          <w:sz w:val="28"/>
+          <w:szCs w:val="28"/>
+          <w:lang w:val="en-US"/>
+        </w:rPr>
+      </w:pPr>
+      <w:r>
+        <w:rPr>
+          <w:sz w:val="28"/>
+          <w:szCs w:val="28"/>
+          <w:lang w:val="en-US"/>
+        </w:rPr>
+        <w:t xml:space="preserve">Now we validate if we get data or </w:t>
+      </w:r>
+      <w:proofErr w:type="spellStart"/>
+      <w:proofErr w:type="gramStart"/>
+      <w:r>
+        <w:rPr>
+          <w:sz w:val="28"/>
+          <w:szCs w:val="28"/>
+          <w:lang w:val="en-US"/>
+        </w:rPr>
+        <w:t>not,if</w:t>
+      </w:r>
+      <w:proofErr w:type="spellEnd"/>
+      <w:proofErr w:type="gramEnd"/>
+      <w:r>
+        <w:rPr>
+          <w:sz w:val="28"/>
+          <w:szCs w:val="28"/>
+          <w:lang w:val="en-US"/>
+        </w:rPr>
+        <w:t xml:space="preserve"> not we will send error</w:t>
+      </w:r>
+    </w:p>
+    <w:p>
+      <w:pPr>
+        <w:pStyle w:val="ListParagraph"/>
+        <w:numPr>
+          <w:ilvl w:val="0"/>
+          <w:numId w:val="9"/>
+        </w:numPr>
+        <w:rPr>
+          <w:sz w:val="28"/>
+          <w:szCs w:val="28"/>
+          <w:lang w:val="en-US"/>
+        </w:rPr>
+      </w:pPr>
+      <w:r>
+        <w:rPr>
+          <w:sz w:val="28"/>
+          <w:szCs w:val="28"/>
+          <w:lang w:val="en-US"/>
+        </w:rPr>
+        <w:t xml:space="preserve">Otherwise all data pass into </w:t>
+      </w:r>
+      <w:proofErr w:type="spellStart"/>
+      <w:r>
+        <w:rPr>
+          <w:sz w:val="28"/>
+          <w:szCs w:val="28"/>
+          <w:lang w:val="en-US"/>
+        </w:rPr>
+        <w:t>blogModel</w:t>
+      </w:r>
+      <w:proofErr w:type="spellEnd"/>
+      <w:r>
+        <w:rPr>
+          <w:sz w:val="28"/>
+          <w:szCs w:val="28"/>
+          <w:lang w:val="en-US"/>
+        </w:rPr>
+        <w:t xml:space="preserve"> and save it and send success res</w:t>
+      </w:r>
+      <w:r>
+        <w:rPr>
+          <w:noProof/>
+          <w:lang w:eastAsia="en-IN"/>
+        </w:rPr>
+        <w:t xml:space="preserve"> </w:t>
+      </w:r>
+      <w:r>
+        <w:rPr>
+          <w:sz w:val="28"/>
+          <w:szCs w:val="28"/>
+          <w:lang w:val="en-US"/>
+        </w:rPr>
+        <w:drawing>
+          <wp:inline distT="0" distB="0" distL="0" distR="0" wp14:anchorId="69712DF7" wp14:editId="51426CC2">
+            <wp:extent cx="3177540" cy="3064757"/>
+            <wp:effectExtent l="0" t="0" r="3810" b="2540"/>
+            <wp:docPr id="34" name="Picture 34"/>
+            <wp:cNvGraphicFramePr>
+              <a:graphicFrameLocks xmlns:a="http://schemas.openxmlformats.org/drawingml/2006/main" noChangeAspect="1"/>
+            </wp:cNvGraphicFramePr>
+            <a:graphic xmlns:a="http://schemas.openxmlformats.org/drawingml/2006/main">
+              <a:graphicData uri="http://schemas.openxmlformats.org/drawingml/2006/picture">
+                <pic:pic xmlns:pic="http://schemas.openxmlformats.org/drawingml/2006/picture">
+                  <pic:nvPicPr>
+                    <pic:cNvPr id="1" name=""/>
+                    <pic:cNvPicPr/>
+                  </pic:nvPicPr>
+                  <pic:blipFill>
+                    <a:blip r:embed="rId34"/>
+                    <a:stretch>
+                      <a:fillRect/>
+                    </a:stretch>
+                  </pic:blipFill>
+                  <pic:spPr>
+                    <a:xfrm>
+                      <a:off x="0" y="0"/>
+                      <a:ext cx="3181075" cy="3068166"/>
+                    </a:xfrm>
+                    <a:prstGeom prst="rect">
+                      <a:avLst/>
+                    </a:prstGeom>
+                  </pic:spPr>
+                </pic:pic>
+              </a:graphicData>
+            </a:graphic>
+          </wp:inline>
+        </w:drawing>
+      </w:r>
+    </w:p>
+    <w:p>
+      <w:pPr>
+        <w:pStyle w:val="ListParagraph"/>
+        <w:numPr>
+          <w:ilvl w:val="0"/>
+          <w:numId w:val="9"/>
+        </w:numPr>
+        <w:rPr>
+          <w:sz w:val="28"/>
+          <w:szCs w:val="28"/>
+          <w:lang w:val="en-US"/>
+        </w:rPr>
+      </w:pPr>
+      <w:r>
+        <w:rPr>
+          <w:sz w:val="28"/>
+          <w:szCs w:val="28"/>
+          <w:lang w:val="en-US"/>
+        </w:rPr>
+        <w:lastRenderedPageBreak/>
+        <w:t xml:space="preserve">Now test </w:t>
+      </w:r>
+      <w:proofErr w:type="spellStart"/>
+      <w:r>
+        <w:rPr>
+          <w:sz w:val="28"/>
+          <w:szCs w:val="28"/>
+          <w:lang w:val="en-US"/>
+        </w:rPr>
+        <w:t>api</w:t>
+      </w:r>
+      <w:proofErr w:type="spellEnd"/>
+      <w:r>
+        <w:rPr>
+          <w:sz w:val="28"/>
+          <w:szCs w:val="28"/>
+          <w:lang w:val="en-US"/>
+        </w:rPr>
+        <w:t xml:space="preserve"> in postman</w:t>
+      </w:r>
+      <w:r>
+        <w:rPr>
+          <w:noProof/>
+          <w:lang w:eastAsia="en-IN"/>
+        </w:rPr>
+        <w:t xml:space="preserve"> </w:t>
+      </w:r>
+      <w:r>
+        <w:rPr>
+          <w:sz w:val="28"/>
+          <w:szCs w:val="28"/>
+          <w:lang w:val="en-US"/>
+        </w:rPr>
+        <w:drawing>
+          <wp:inline distT="0" distB="0" distL="0" distR="0" wp14:anchorId="3973589D" wp14:editId="6CC338B6">
+            <wp:extent cx="3893820" cy="3120750"/>
+            <wp:effectExtent l="0" t="0" r="0" b="3810"/>
+            <wp:docPr id="35" name="Picture 35"/>
+            <wp:cNvGraphicFramePr>
+              <a:graphicFrameLocks xmlns:a="http://schemas.openxmlformats.org/drawingml/2006/main" noChangeAspect="1"/>
+            </wp:cNvGraphicFramePr>
+            <a:graphic xmlns:a="http://schemas.openxmlformats.org/drawingml/2006/main">
+              <a:graphicData uri="http://schemas.openxmlformats.org/drawingml/2006/picture">
+                <pic:pic xmlns:pic="http://schemas.openxmlformats.org/drawingml/2006/picture">
+                  <pic:nvPicPr>
+                    <pic:cNvPr id="1" name=""/>
+                    <pic:cNvPicPr/>
+                  </pic:nvPicPr>
+                  <pic:blipFill>
+                    <a:blip r:embed="rId35"/>
+                    <a:stretch>
+                      <a:fillRect/>
+                    </a:stretch>
+                  </pic:blipFill>
+                  <pic:spPr>
+                    <a:xfrm>
+                      <a:off x="0" y="0"/>
+                      <a:ext cx="3900736" cy="3126293"/>
+                    </a:xfrm>
+                    <a:prstGeom prst="rect">
+                      <a:avLst/>
+                    </a:prstGeom>
+                  </pic:spPr>
+                </pic:pic>
+              </a:graphicData>
+            </a:graphic>
+          </wp:inline>
+        </w:drawing>
+      </w:r>
+    </w:p>
+    <w:p>
+      <w:pPr>
+        <w:rPr>
+          <w:sz w:val="28"/>
+          <w:szCs w:val="28"/>
+          <w:lang w:val="en-US"/>
+        </w:rPr>
+      </w:pPr>
+    </w:p>
+    <w:p>
+      <w:pPr>
+        <w:pStyle w:val="Heading1"/>
+        <w:rPr>
+          <w:lang w:val="en-US"/>
+        </w:rPr>
+      </w:pPr>
+      <w:r>
+        <w:rPr>
+          <w:lang w:val="en-US"/>
+        </w:rPr>
+        <w:t xml:space="preserve">Update blog controller </w:t>
+      </w:r>
+      <w:proofErr w:type="spellStart"/>
+      <w:r>
+        <w:rPr>
+          <w:lang w:val="en-US"/>
+        </w:rPr>
+        <w:t>api</w:t>
+      </w:r>
+      <w:proofErr w:type="spellEnd"/>
+    </w:p>
+    <w:p>
+      <w:pPr>
+        <w:pStyle w:val="ListParagraph"/>
+        <w:numPr>
+          <w:ilvl w:val="0"/>
+          <w:numId w:val="10"/>
+        </w:numPr>
+        <w:rPr>
+          <w:sz w:val="28"/>
+          <w:szCs w:val="28"/>
+          <w:lang w:val="en-US"/>
+        </w:rPr>
+      </w:pPr>
+      <w:r>
+        <w:rPr>
+          <w:sz w:val="28"/>
+          <w:szCs w:val="28"/>
+          <w:lang w:val="en-US"/>
+        </w:rPr>
+        <w:t>For particular id we have to update blog</w:t>
+      </w:r>
+    </w:p>
+    <w:p>
+      <w:pPr>
+        <w:pStyle w:val="ListParagraph"/>
+        <w:numPr>
+          <w:ilvl w:val="0"/>
+          <w:numId w:val="10"/>
+        </w:numPr>
+        <w:rPr>
+          <w:sz w:val="28"/>
+          <w:szCs w:val="28"/>
+          <w:lang w:val="en-US"/>
+        </w:rPr>
+      </w:pPr>
+      <w:r>
+        <w:rPr>
+          <w:sz w:val="28"/>
+          <w:szCs w:val="28"/>
+          <w:lang w:val="en-US"/>
+        </w:rPr>
+        <w:t xml:space="preserve">First </w:t>
+      </w:r>
+      <w:proofErr w:type="spellStart"/>
+      <w:r>
+        <w:rPr>
+          <w:sz w:val="28"/>
+          <w:szCs w:val="28"/>
+          <w:lang w:val="en-US"/>
+        </w:rPr>
+        <w:t>destructure</w:t>
+      </w:r>
+      <w:proofErr w:type="spellEnd"/>
+      <w:r>
+        <w:rPr>
+          <w:sz w:val="28"/>
+          <w:szCs w:val="28"/>
+          <w:lang w:val="en-US"/>
+        </w:rPr>
+        <w:t xml:space="preserve"> id by using </w:t>
+      </w:r>
+      <w:proofErr w:type="spellStart"/>
+      <w:proofErr w:type="gramStart"/>
+      <w:r>
+        <w:rPr>
+          <w:sz w:val="28"/>
+          <w:szCs w:val="28"/>
+          <w:lang w:val="en-US"/>
+        </w:rPr>
+        <w:t>req.params</w:t>
+      </w:r>
+      <w:proofErr w:type="spellEnd"/>
+      <w:proofErr w:type="gramEnd"/>
+      <w:r>
+        <w:rPr>
+          <w:sz w:val="28"/>
+          <w:szCs w:val="28"/>
+          <w:lang w:val="en-US"/>
+        </w:rPr>
+        <w:t xml:space="preserve"> method </w:t>
+      </w:r>
+    </w:p>
+    <w:p>
+      <w:pPr>
+        <w:pStyle w:val="ListParagraph"/>
+        <w:numPr>
+          <w:ilvl w:val="0"/>
+          <w:numId w:val="10"/>
+        </w:numPr>
+        <w:rPr>
+          <w:sz w:val="28"/>
+          <w:szCs w:val="28"/>
+          <w:lang w:val="en-US"/>
+        </w:rPr>
+      </w:pPr>
+      <w:r>
+        <w:rPr>
+          <w:sz w:val="28"/>
+          <w:szCs w:val="28"/>
+          <w:lang w:val="en-US"/>
+        </w:rPr>
+        <w:t xml:space="preserve">As well as </w:t>
+      </w:r>
+      <w:proofErr w:type="spellStart"/>
+      <w:r>
+        <w:rPr>
+          <w:sz w:val="28"/>
+          <w:szCs w:val="28"/>
+          <w:lang w:val="en-US"/>
+        </w:rPr>
+        <w:t>destructure</w:t>
+      </w:r>
+      <w:proofErr w:type="spellEnd"/>
+      <w:r>
+        <w:rPr>
+          <w:sz w:val="28"/>
+          <w:szCs w:val="28"/>
+          <w:lang w:val="en-US"/>
+        </w:rPr>
+        <w:t xml:space="preserve"> title description and image</w:t>
+      </w:r>
+    </w:p>
+    <w:p>
+      <w:pPr>
+        <w:pStyle w:val="ListParagraph"/>
+        <w:numPr>
+          <w:ilvl w:val="0"/>
+          <w:numId w:val="10"/>
+        </w:numPr>
+        <w:rPr>
+          <w:sz w:val="28"/>
+          <w:szCs w:val="28"/>
+          <w:lang w:val="en-US"/>
+        </w:rPr>
+      </w:pPr>
+      <w:r>
+        <w:rPr>
+          <w:sz w:val="28"/>
+          <w:szCs w:val="28"/>
+          <w:lang w:val="en-US"/>
+        </w:rPr>
+        <w:t xml:space="preserve">Now we will use </w:t>
+      </w:r>
+      <w:proofErr w:type="spellStart"/>
+      <w:r>
+        <w:rPr>
+          <w:sz w:val="28"/>
+          <w:szCs w:val="28"/>
+          <w:lang w:val="en-US"/>
+        </w:rPr>
+        <w:t>blogModelfindByidAndUpdate</w:t>
+      </w:r>
+      <w:proofErr w:type="spellEnd"/>
+      <w:r>
+        <w:rPr>
+          <w:sz w:val="28"/>
+          <w:szCs w:val="28"/>
+          <w:lang w:val="en-US"/>
+        </w:rPr>
+        <w:t xml:space="preserve">() method inside it we will pass id ,new </w:t>
+      </w:r>
+      <w:proofErr w:type="spellStart"/>
+      <w:r>
+        <w:rPr>
+          <w:sz w:val="28"/>
+          <w:szCs w:val="28"/>
+          <w:lang w:val="en-US"/>
+        </w:rPr>
+        <w:t>data,new</w:t>
+      </w:r>
+      <w:proofErr w:type="spellEnd"/>
+      <w:r>
+        <w:rPr>
+          <w:sz w:val="28"/>
+          <w:szCs w:val="28"/>
+          <w:lang w:val="en-US"/>
+        </w:rPr>
+        <w:t xml:space="preserve"> object and send appropriate success res</w:t>
+      </w:r>
+      <w:r>
+        <w:rPr>
+          <w:noProof/>
+          <w:lang w:eastAsia="en-IN"/>
+        </w:rPr>
+        <w:t xml:space="preserve"> </w:t>
+      </w:r>
+      <w:r>
+        <w:rPr>
+          <w:sz w:val="28"/>
+          <w:szCs w:val="28"/>
+          <w:lang w:val="en-US"/>
+        </w:rPr>
+        <w:drawing>
+          <wp:inline distT="0" distB="0" distL="0" distR="0" wp14:anchorId="20B9555E" wp14:editId="67C6941D">
+            <wp:extent cx="4267438" cy="2606040"/>
+            <wp:effectExtent l="0" t="0" r="0" b="3810"/>
+            <wp:docPr id="36" name="Picture 36"/>
+            <wp:cNvGraphicFramePr>
+              <a:graphicFrameLocks xmlns:a="http://schemas.openxmlformats.org/drawingml/2006/main" noChangeAspect="1"/>
+            </wp:cNvGraphicFramePr>
+            <a:graphic xmlns:a="http://schemas.openxmlformats.org/drawingml/2006/main">
+              <a:graphicData uri="http://schemas.openxmlformats.org/drawingml/2006/picture">
+                <pic:pic xmlns:pic="http://schemas.openxmlformats.org/drawingml/2006/picture">
+                  <pic:nvPicPr>
+                    <pic:cNvPr id="1" name=""/>
+                    <pic:cNvPicPr/>
+                  </pic:nvPicPr>
+                  <pic:blipFill>
+                    <a:blip r:embed="rId36"/>
+                    <a:stretch>
+                      <a:fillRect/>
+                    </a:stretch>
+                  </pic:blipFill>
+                  <pic:spPr>
+                    <a:xfrm>
+                      <a:off x="0" y="0"/>
+                      <a:ext cx="4276920" cy="2611830"/>
+                    </a:xfrm>
+                    <a:prstGeom prst="rect">
+                      <a:avLst/>
+                    </a:prstGeom>
+                  </pic:spPr>
+                </pic:pic>
+              </a:graphicData>
+            </a:graphic>
+          </wp:inline>
+        </w:drawing>
+      </w:r>
+    </w:p>
+    <w:p>
+      <w:pPr>
+        <w:pStyle w:val="ListParagraph"/>
+        <w:numPr>
+          <w:ilvl w:val="0"/>
+          <w:numId w:val="10"/>
+        </w:numPr>
+        <w:rPr>
+          <w:sz w:val="28"/>
+          <w:szCs w:val="28"/>
+          <w:lang w:val="en-US"/>
+        </w:rPr>
+      </w:pPr>
+      <w:r>
+        <w:rPr>
+          <w:noProof/>
+          <w:sz w:val="28"/>
+          <w:szCs w:val="28"/>
+          <w:lang w:eastAsia="en-IN"/>
+        </w:rPr>
+        <w:lastRenderedPageBreak/>
+        <w:t>Check in postman weather api working or not</w:t>
+      </w:r>
+      <w:r>
+        <w:rPr>
+          <w:noProof/>
+          <w:lang w:eastAsia="en-IN"/>
+        </w:rPr>
+        <w:t xml:space="preserve"> </w:t>
+      </w:r>
+      <w:r>
+        <w:rPr>
+          <w:noProof/>
+          <w:sz w:val="28"/>
+          <w:szCs w:val="28"/>
+          <w:lang w:eastAsia="en-IN"/>
+        </w:rPr>
+        <w:drawing>
+          <wp:inline distT="0" distB="0" distL="0" distR="0" wp14:anchorId="0D388EDB" wp14:editId="3642D144">
+            <wp:extent cx="2987040" cy="2793773"/>
+            <wp:effectExtent l="0" t="0" r="3810" b="6985"/>
+            <wp:docPr id="37" name="Picture 37"/>
+            <wp:cNvGraphicFramePr>
+              <a:graphicFrameLocks xmlns:a="http://schemas.openxmlformats.org/drawingml/2006/main" noChangeAspect="1"/>
+            </wp:cNvGraphicFramePr>
+            <a:graphic xmlns:a="http://schemas.openxmlformats.org/drawingml/2006/main">
+              <a:graphicData uri="http://schemas.openxmlformats.org/drawingml/2006/picture">
+                <pic:pic xmlns:pic="http://schemas.openxmlformats.org/drawingml/2006/picture">
+                  <pic:nvPicPr>
+                    <pic:cNvPr id="1" name=""/>
+                    <pic:cNvPicPr/>
+                  </pic:nvPicPr>
+                  <pic:blipFill>
+                    <a:blip r:embed="rId37"/>
+                    <a:stretch>
+                      <a:fillRect/>
+                    </a:stretch>
+                  </pic:blipFill>
+                  <pic:spPr>
+                    <a:xfrm>
+                      <a:off x="0" y="0"/>
+                      <a:ext cx="2987739" cy="2794427"/>
+                    </a:xfrm>
+                    <a:prstGeom prst="rect">
+                      <a:avLst/>
+                    </a:prstGeom>
+                  </pic:spPr>
+                </pic:pic>
+              </a:graphicData>
+            </a:graphic>
+          </wp:inline>
+        </w:drawing>
+      </w:r>
+    </w:p>
+    <w:p>
+      <w:pPr>
+        <w:pStyle w:val="Heading1"/>
+        <w:rPr>
+          <w:lang w:val="en-US"/>
+        </w:rPr>
+      </w:pPr>
+      <w:r>
+        <w:rPr>
+          <w:lang w:val="en-US"/>
+        </w:rPr>
+        <w:t xml:space="preserve">Get single blog controller </w:t>
+      </w:r>
+      <w:proofErr w:type="spellStart"/>
+      <w:r>
+        <w:rPr>
+          <w:lang w:val="en-US"/>
+        </w:rPr>
+        <w:t>apis</w:t>
+      </w:r>
+      <w:proofErr w:type="spellEnd"/>
+    </w:p>
+    <w:p>
+      <w:pPr>
+        <w:pStyle w:val="ListParagraph"/>
+        <w:numPr>
+          <w:ilvl w:val="0"/>
+          <w:numId w:val="11"/>
+        </w:numPr>
+        <w:rPr>
+          <w:sz w:val="28"/>
+          <w:szCs w:val="28"/>
+          <w:lang w:val="en-US"/>
+        </w:rPr>
+      </w:pPr>
+      <w:r>
+        <w:rPr>
+          <w:sz w:val="28"/>
+          <w:szCs w:val="28"/>
+          <w:lang w:val="en-US"/>
+        </w:rPr>
+        <w:t xml:space="preserve">Take id through </w:t>
+      </w:r>
+      <w:proofErr w:type="spellStart"/>
+      <w:r>
+        <w:rPr>
+          <w:sz w:val="28"/>
+          <w:szCs w:val="28"/>
+          <w:lang w:val="en-US"/>
+        </w:rPr>
+        <w:t>paramd</w:t>
+      </w:r>
+      <w:proofErr w:type="spellEnd"/>
+      <w:r>
+        <w:rPr>
+          <w:sz w:val="28"/>
+          <w:szCs w:val="28"/>
+          <w:lang w:val="en-US"/>
+        </w:rPr>
+        <w:t xml:space="preserve"> and pass it into </w:t>
+      </w:r>
+      <w:proofErr w:type="spellStart"/>
+      <w:r>
+        <w:rPr>
+          <w:sz w:val="28"/>
+          <w:szCs w:val="28"/>
+          <w:lang w:val="en-US"/>
+        </w:rPr>
+        <w:t>blogModel.findBuId</w:t>
+      </w:r>
+      <w:proofErr w:type="spellEnd"/>
+      <w:r>
+        <w:rPr>
+          <w:sz w:val="28"/>
+          <w:szCs w:val="28"/>
+          <w:lang w:val="en-US"/>
+        </w:rPr>
+        <w:t>()</w:t>
+      </w:r>
+    </w:p>
+    <w:p>
+      <w:pPr>
+        <w:pStyle w:val="ListParagraph"/>
+        <w:numPr>
+          <w:ilvl w:val="0"/>
+          <w:numId w:val="11"/>
+        </w:numPr>
+        <w:rPr>
+          <w:sz w:val="28"/>
+          <w:szCs w:val="28"/>
+          <w:lang w:val="en-US"/>
+        </w:rPr>
+      </w:pPr>
+      <w:r>
+        <w:rPr>
+          <w:sz w:val="28"/>
+          <w:szCs w:val="28"/>
+          <w:lang w:val="en-US"/>
+        </w:rPr>
+        <w:t xml:space="preserve">Validate if blog </w:t>
+      </w:r>
+      <w:proofErr w:type="spellStart"/>
+      <w:r>
+        <w:rPr>
+          <w:sz w:val="28"/>
+          <w:szCs w:val="28"/>
+          <w:lang w:val="en-US"/>
+        </w:rPr>
+        <w:t>recive</w:t>
+      </w:r>
+      <w:proofErr w:type="spellEnd"/>
+      <w:r>
+        <w:rPr>
+          <w:sz w:val="28"/>
+          <w:szCs w:val="28"/>
+          <w:lang w:val="en-US"/>
+        </w:rPr>
+        <w:t xml:space="preserve"> or not and send appropriate error res</w:t>
+      </w:r>
+    </w:p>
+    <w:p>
+      <w:pPr>
+        <w:pStyle w:val="ListParagraph"/>
+        <w:numPr>
+          <w:ilvl w:val="0"/>
+          <w:numId w:val="11"/>
+        </w:numPr>
+        <w:rPr>
+          <w:sz w:val="28"/>
+          <w:szCs w:val="28"/>
+          <w:lang w:val="en-US"/>
+        </w:rPr>
+      </w:pPr>
+      <w:r>
+        <w:rPr>
+          <w:sz w:val="28"/>
+          <w:szCs w:val="28"/>
+          <w:lang w:val="en-US"/>
+        </w:rPr>
+        <w:t>At the end send success res</w:t>
+      </w:r>
+      <w:r>
+        <w:rPr>
+          <w:noProof/>
+          <w:lang w:eastAsia="en-IN"/>
+        </w:rPr>
+        <w:t xml:space="preserve"> </w:t>
+      </w:r>
+      <w:r>
+        <w:rPr>
+          <w:sz w:val="28"/>
+          <w:szCs w:val="28"/>
+          <w:lang w:val="en-US"/>
+        </w:rPr>
+        <w:drawing>
+          <wp:inline distT="0" distB="0" distL="0" distR="0" wp14:anchorId="6EC1A08E" wp14:editId="6EAF0002">
+            <wp:extent cx="3299460" cy="3750611"/>
+            <wp:effectExtent l="0" t="0" r="0" b="2540"/>
+            <wp:docPr id="38" name="Picture 38"/>
+            <wp:cNvGraphicFramePr>
+              <a:graphicFrameLocks xmlns:a="http://schemas.openxmlformats.org/drawingml/2006/main" noChangeAspect="1"/>
+            </wp:cNvGraphicFramePr>
+            <a:graphic xmlns:a="http://schemas.openxmlformats.org/drawingml/2006/main">
+              <a:graphicData uri="http://schemas.openxmlformats.org/drawingml/2006/picture">
+                <pic:pic xmlns:pic="http://schemas.openxmlformats.org/drawingml/2006/picture">
+                  <pic:nvPicPr>
+                    <pic:cNvPr id="1" name=""/>
+                    <pic:cNvPicPr/>
+                  </pic:nvPicPr>
+                  <pic:blipFill>
+                    <a:blip r:embed="rId38"/>
+                    <a:stretch>
+                      <a:fillRect/>
+                    </a:stretch>
+                  </pic:blipFill>
+                  <pic:spPr>
+                    <a:xfrm>
+                      <a:off x="0" y="0"/>
+                      <a:ext cx="3323059" cy="3777437"/>
+                    </a:xfrm>
+                    <a:prstGeom prst="rect">
+                      <a:avLst/>
+                    </a:prstGeom>
+                  </pic:spPr>
+                </pic:pic>
+              </a:graphicData>
+            </a:graphic>
+          </wp:inline>
+        </w:drawing>
+      </w:r>
+    </w:p>
+    <w:p>
+      <w:pPr>
+        <w:pStyle w:val="ListParagraph"/>
+        <w:numPr>
+          <w:ilvl w:val="0"/>
+          <w:numId w:val="11"/>
+        </w:numPr>
+        <w:rPr>
+          <w:sz w:val="28"/>
+          <w:szCs w:val="28"/>
+          <w:lang w:val="en-US"/>
+        </w:rPr>
+      </w:pPr>
+      <w:r>
+        <w:rPr>
+          <w:noProof/>
+          <w:sz w:val="28"/>
+          <w:szCs w:val="28"/>
+          <w:lang w:eastAsia="en-IN"/>
+        </w:rPr>
+        <w:lastRenderedPageBreak/>
+        <w:t xml:space="preserve">Validate </w:t>
+      </w:r>
+      <w:r>
+        <w:rPr>
+          <w:noProof/>
+          <w:sz w:val="28"/>
+          <w:szCs w:val="28"/>
+          <w:lang w:eastAsia="en-IN"/>
+        </w:rPr>
+        <w:t>throught post man</w:t>
+      </w:r>
+      <w:r>
+        <w:rPr>
+          <w:noProof/>
+          <w:lang w:eastAsia="en-IN"/>
+        </w:rPr>
+        <w:t xml:space="preserve"> </w:t>
+      </w:r>
+      <w:r>
+        <w:rPr>
+          <w:noProof/>
+          <w:sz w:val="28"/>
+          <w:szCs w:val="28"/>
+          <w:lang w:eastAsia="en-IN"/>
+        </w:rPr>
+        <w:drawing>
+          <wp:inline distT="0" distB="0" distL="0" distR="0" wp14:anchorId="3055F668" wp14:editId="6C3F6B3A">
+            <wp:extent cx="3459480" cy="2265079"/>
+            <wp:effectExtent l="0" t="0" r="7620" b="1905"/>
+            <wp:docPr id="39" name="Picture 39"/>
+            <wp:cNvGraphicFramePr>
+              <a:graphicFrameLocks xmlns:a="http://schemas.openxmlformats.org/drawingml/2006/main" noChangeAspect="1"/>
+            </wp:cNvGraphicFramePr>
+            <a:graphic xmlns:a="http://schemas.openxmlformats.org/drawingml/2006/main">
+              <a:graphicData uri="http://schemas.openxmlformats.org/drawingml/2006/picture">
+                <pic:pic xmlns:pic="http://schemas.openxmlformats.org/drawingml/2006/picture">
+                  <pic:nvPicPr>
+                    <pic:cNvPr id="1" name=""/>
+                    <pic:cNvPicPr/>
+                  </pic:nvPicPr>
+                  <pic:blipFill>
+                    <a:blip r:embed="rId39"/>
+                    <a:stretch>
+                      <a:fillRect/>
+                    </a:stretch>
+                  </pic:blipFill>
+                  <pic:spPr>
+                    <a:xfrm>
+                      <a:off x="0" y="0"/>
+                      <a:ext cx="3473843" cy="2274483"/>
+                    </a:xfrm>
+                    <a:prstGeom prst="rect">
+                      <a:avLst/>
+                    </a:prstGeom>
+                  </pic:spPr>
+                </pic:pic>
+              </a:graphicData>
+            </a:graphic>
+          </wp:inline>
+        </w:drawing>
+      </w:r>
+    </w:p>
+    <w:p>
+      <w:pPr>
+        <w:pStyle w:val="Heading1"/>
+        <w:rPr>
+          <w:lang w:val="en-US"/>
+        </w:rPr>
+      </w:pPr>
+      <w:r>
+        <w:rPr>
+          <w:lang w:val="en-US"/>
+        </w:rPr>
+        <w:t>Delete blog controller</w:t>
+      </w:r>
+    </w:p>
+    <w:p>
+      <w:pPr>
+        <w:rPr>
+          <w:lang w:val="en-US"/>
+        </w:rPr>
+      </w:pPr>
+    </w:p>
+    <w:p>
+      <w:pPr>
+        <w:pStyle w:val="ListParagraph"/>
+        <w:numPr>
+          <w:ilvl w:val="0"/>
+          <w:numId w:val="12"/>
+        </w:numPr>
+        <w:rPr>
+          <w:sz w:val="28"/>
+          <w:szCs w:val="28"/>
+          <w:lang w:val="en-US"/>
+        </w:rPr>
+      </w:pPr>
+      <w:r>
+        <w:rPr>
+          <w:sz w:val="28"/>
+          <w:szCs w:val="28"/>
+          <w:lang w:val="en-US"/>
+        </w:rPr>
+        <w:t>Follow same approach</w:t>
+      </w:r>
+      <w:r>
+        <w:rPr>
+          <w:sz w:val="28"/>
+          <w:szCs w:val="28"/>
+          <w:lang w:val="en-US"/>
+        </w:rPr>
+        <w:t xml:space="preserve"> get id and pass id into </w:t>
+      </w:r>
+      <w:proofErr w:type="spellStart"/>
+      <w:r>
+        <w:rPr>
+          <w:sz w:val="28"/>
+          <w:szCs w:val="28"/>
+          <w:lang w:val="en-US"/>
+        </w:rPr>
+        <w:t>blogModel.findByIdAndDelete</w:t>
+      </w:r>
+      <w:proofErr w:type="spellEnd"/>
+      <w:r>
+        <w:rPr>
+          <w:sz w:val="28"/>
+          <w:szCs w:val="28"/>
+          <w:lang w:val="en-US"/>
+        </w:rPr>
+        <w:t>()</w:t>
+      </w:r>
+    </w:p>
+    <w:p>
+      <w:pPr>
+        <w:pStyle w:val="ListParagraph"/>
+        <w:numPr>
+          <w:ilvl w:val="0"/>
+          <w:numId w:val="12"/>
+        </w:numPr>
+        <w:rPr>
+          <w:sz w:val="28"/>
+          <w:szCs w:val="28"/>
+          <w:lang w:val="en-US"/>
+        </w:rPr>
+      </w:pPr>
+      <w:r>
+        <w:rPr>
+          <w:sz w:val="28"/>
+          <w:szCs w:val="28"/>
+          <w:lang w:val="en-US"/>
+        </w:rPr>
+        <w:t>Check for</w:t>
+      </w:r>
+      <w:r>
+        <w:rPr>
+          <w:sz w:val="28"/>
+          <w:szCs w:val="28"/>
+          <w:lang w:val="en-US"/>
+        </w:rPr>
+        <w:t xml:space="preserve"> validation if blog </w:t>
+      </w:r>
+      <w:proofErr w:type="spellStart"/>
+      <w:r>
+        <w:rPr>
+          <w:sz w:val="28"/>
+          <w:szCs w:val="28"/>
+          <w:lang w:val="en-US"/>
+        </w:rPr>
+        <w:t>dosent</w:t>
+      </w:r>
+      <w:proofErr w:type="spellEnd"/>
+      <w:r>
+        <w:rPr>
+          <w:sz w:val="28"/>
+          <w:szCs w:val="28"/>
+          <w:lang w:val="en-US"/>
+        </w:rPr>
+        <w:t xml:space="preserve"> found send error</w:t>
+      </w:r>
+    </w:p>
+    <w:p>
+      <w:pPr>
+        <w:pStyle w:val="ListParagraph"/>
+        <w:numPr>
+          <w:ilvl w:val="0"/>
+          <w:numId w:val="12"/>
+        </w:numPr>
+        <w:rPr>
+          <w:sz w:val="28"/>
+          <w:szCs w:val="28"/>
+          <w:lang w:val="en-US"/>
+        </w:rPr>
+      </w:pPr>
+      <w:r>
+        <w:rPr>
+          <w:sz w:val="28"/>
+          <w:szCs w:val="28"/>
+          <w:lang w:val="en-US"/>
+        </w:rPr>
+        <w:t>Otherwise send success res</w:t>
+      </w:r>
+    </w:p>
+    <w:p>
+      <w:pPr>
+        <w:pStyle w:val="ListParagraph"/>
+        <w:rPr>
+          <w:sz w:val="28"/>
+          <w:szCs w:val="28"/>
+          <w:lang w:val="en-US"/>
+        </w:rPr>
+      </w:pPr>
+      <w:r>
+        <w:rPr>
+          <w:sz w:val="28"/>
+          <w:szCs w:val="28"/>
+          <w:lang w:val="en-US"/>
+        </w:rPr>
+        <w:drawing>
+          <wp:inline distT="0" distB="0" distL="0" distR="0" wp14:anchorId="560D08EE" wp14:editId="2B4F341E">
+            <wp:extent cx="3703320" cy="3689780"/>
+            <wp:effectExtent l="0" t="0" r="0" b="6350"/>
+            <wp:docPr id="40" name="Picture 40"/>
+            <wp:cNvGraphicFramePr>
+              <a:graphicFrameLocks xmlns:a="http://schemas.openxmlformats.org/drawingml/2006/main" noChangeAspect="1"/>
+            </wp:cNvGraphicFramePr>
+            <a:graphic xmlns:a="http://schemas.openxmlformats.org/drawingml/2006/main">
+              <a:graphicData uri="http://schemas.openxmlformats.org/drawingml/2006/picture">
+                <pic:pic xmlns:pic="http://schemas.openxmlformats.org/drawingml/2006/picture">
+                  <pic:nvPicPr>
+                    <pic:cNvPr id="1" name=""/>
+                    <pic:cNvPicPr/>
+                  </pic:nvPicPr>
+                  <pic:blipFill>
+                    <a:blip r:embed="rId40"/>
+                    <a:stretch>
+                      <a:fillRect/>
+                    </a:stretch>
+                  </pic:blipFill>
+                  <pic:spPr>
+                    <a:xfrm>
+                      <a:off x="0" y="0"/>
+                      <a:ext cx="3704626" cy="3691081"/>
+                    </a:xfrm>
+                    <a:prstGeom prst="rect">
+                      <a:avLst/>
+                    </a:prstGeom>
+                  </pic:spPr>
+                </pic:pic>
+              </a:graphicData>
+            </a:graphic>
+          </wp:inline>
+        </w:drawing>
+      </w:r>
+    </w:p>
+    <w:p>
+      <w:pPr>
+        <w:pStyle w:val="ListParagraph"/>
+        <w:numPr>
+          <w:ilvl w:val="0"/>
+          <w:numId w:val="12"/>
+        </w:numPr>
+        <w:rPr>
+          <w:sz w:val="28"/>
+          <w:szCs w:val="28"/>
+          <w:lang w:val="en-US"/>
+        </w:rPr>
+      </w:pPr>
+      <w:r>
+        <w:rPr>
+          <w:sz w:val="28"/>
+          <w:szCs w:val="28"/>
+          <w:lang w:val="en-US"/>
+        </w:rPr>
+        <w:lastRenderedPageBreak/>
+        <w:t xml:space="preserve">Check into postman weather </w:t>
+      </w:r>
+      <w:proofErr w:type="spellStart"/>
+      <w:r>
+        <w:rPr>
+          <w:sz w:val="28"/>
+          <w:szCs w:val="28"/>
+          <w:lang w:val="en-US"/>
+        </w:rPr>
+        <w:t>api</w:t>
+      </w:r>
+      <w:proofErr w:type="spellEnd"/>
+      <w:r>
+        <w:rPr>
+          <w:sz w:val="28"/>
+          <w:szCs w:val="28"/>
+          <w:lang w:val="en-US"/>
+        </w:rPr>
+        <w:t xml:space="preserve"> working or not</w:t>
+      </w:r>
+      <w:r>
+        <w:rPr>
+          <w:noProof/>
+          <w:lang w:eastAsia="en-IN"/>
+        </w:rPr>
+        <w:t xml:space="preserve"> </w:t>
+      </w:r>
+      <w:r>
+        <w:rPr>
+          <w:sz w:val="28"/>
+          <w:szCs w:val="28"/>
+          <w:lang w:val="en-US"/>
+        </w:rPr>
+        <w:drawing>
+          <wp:inline distT="0" distB="0" distL="0" distR="0" wp14:anchorId="413D8AB8" wp14:editId="1570D400">
+            <wp:extent cx="3855720" cy="1645469"/>
+            <wp:effectExtent l="0" t="0" r="0" b="0"/>
+            <wp:docPr id="41" name="Picture 41"/>
+            <wp:cNvGraphicFramePr>
+              <a:graphicFrameLocks xmlns:a="http://schemas.openxmlformats.org/drawingml/2006/main" noChangeAspect="1"/>
+            </wp:cNvGraphicFramePr>
+            <a:graphic xmlns:a="http://schemas.openxmlformats.org/drawingml/2006/main">
+              <a:graphicData uri="http://schemas.openxmlformats.org/drawingml/2006/picture">
+                <pic:pic xmlns:pic="http://schemas.openxmlformats.org/drawingml/2006/picture">
+                  <pic:nvPicPr>
+                    <pic:cNvPr id="1" name=""/>
+                    <pic:cNvPicPr/>
+                  </pic:nvPicPr>
+                  <pic:blipFill>
+                    <a:blip r:embed="rId41"/>
+                    <a:stretch>
+                      <a:fillRect/>
+                    </a:stretch>
+                  </pic:blipFill>
+                  <pic:spPr>
+                    <a:xfrm>
+                      <a:off x="0" y="0"/>
+                      <a:ext cx="3860529" cy="1647521"/>
+                    </a:xfrm>
+                    <a:prstGeom prst="rect">
+                      <a:avLst/>
+                    </a:prstGeom>
+                  </pic:spPr>
+                </pic:pic>
+              </a:graphicData>
+            </a:graphic>
+          </wp:inline>
+        </w:drawing>
+      </w:r>
+      <w:bookmarkStart w:id="0" w:name="_GoBack"/>
       <w:bookmarkEnd w:id="0"/>
-    </w:p>
-    <w:p>
-      <w:pPr>
-        <w:rPr>
-          <w:sz w:val="28"/>
-          <w:szCs w:val="28"/>
-          <w:lang w:val="en-US"/>
-        </w:rPr>
-      </w:pPr>
-    </w:p>
-    <w:p>
-      <w:pPr>
-        <w:rPr>
-          <w:sz w:val="28"/>
-          <w:szCs w:val="28"/>
-          <w:lang w:val="en-US"/>
-        </w:rPr>
-      </w:pPr>
     </w:p>
     <w:p>
       <w:pPr>
@@ -4058,6 +5951,119 @@
 <file path=word/numbering.xml><?xml version="1.0" encoding="utf-8"?>
 <w:numbering xmlns:wpc="http://schemas.microsoft.com/office/word/2010/wordprocessingCanvas" xmlns:cx="http://schemas.microsoft.com/office/drawing/2014/chartex" xmlns:mc="http://schemas.openxmlformats.org/markup-compatibility/2006" xmlns:o="urn:schemas-microsoft-com:office:office" xmlns:r="http://schemas.openxmlformats.org/officeDocument/2006/relationships" xmlns:m="http://schemas.openxmlformats.org/officeDocument/2006/math" xmlns:v="urn:schemas-microsoft-com:vml" xmlns:wp14="http://schemas.microsoft.com/office/word/2010/wordprocessingDrawing" xmlns:wp="http://schemas.openxmlformats.org/drawingml/2006/wordprocessingDrawing" xmlns:w10="urn:schemas-microsoft-com:office:word" xmlns:w="http://schemas.openxmlformats.org/wordprocessingml/2006/main" xmlns:w14="http://schemas.microsoft.com/office/word/2010/wordml" xmlns:w15="http://schemas.microsoft.com/office/word/2012/wordml" xmlns:w16se="http://schemas.microsoft.com/office/word/2015/wordml/symex" xmlns:wpg="http://schemas.microsoft.com/office/word/2010/wordprocessingGroup" xmlns:wpi="http://schemas.microsoft.com/office/word/2010/wordprocessingInk" xmlns:wne="http://schemas.microsoft.com/office/word/2006/wordml" xmlns:wps="http://schemas.microsoft.com/office/word/2010/wordprocessingShape" mc:Ignorable="w14 w15 w16se wp14">
   <w:abstractNum w:abstractNumId="0" w15:restartNumberingAfterBreak="0">
+    <w:nsid w:val="087B09B5"/>
+    <w:multiLevelType w:val="hybridMultilevel"/>
+    <w:tmpl w:val="46BCF344"/>
+    <w:lvl w:ilvl="0" w:tplc="40090001">
+      <w:start w:val="1"/>
+      <w:numFmt w:val="bullet"/>
+      <w:lvlText w:val=""/>
+      <w:lvlJc w:val="left"/>
+      <w:pPr>
+        <w:ind w:left="720" w:hanging="360"/>
+      </w:pPr>
+      <w:rPr>
+        <w:rFonts w:ascii="Symbol" w:hAnsi="Symbol" w:hint="default"/>
+      </w:rPr>
+    </w:lvl>
+    <w:lvl w:ilvl="1" w:tplc="40090003" w:tentative="1">
+      <w:start w:val="1"/>
+      <w:numFmt w:val="bullet"/>
+      <w:lvlText w:val="o"/>
+      <w:lvlJc w:val="left"/>
+      <w:pPr>
+        <w:ind w:left="1440" w:hanging="360"/>
+      </w:pPr>
+      <w:rPr>
+        <w:rFonts w:ascii="Courier New" w:hAnsi="Courier New" w:cs="Courier New" w:hint="default"/>
+      </w:rPr>
+    </w:lvl>
+    <w:lvl w:ilvl="2" w:tplc="40090005" w:tentative="1">
+      <w:start w:val="1"/>
+      <w:numFmt w:val="bullet"/>
+      <w:lvlText w:val=""/>
+      <w:lvlJc w:val="left"/>
+      <w:pPr>
+        <w:ind w:left="2160" w:hanging="360"/>
+      </w:pPr>
+      <w:rPr>
+        <w:rFonts w:ascii="Wingdings" w:hAnsi="Wingdings" w:hint="default"/>
+      </w:rPr>
+    </w:lvl>
+    <w:lvl w:ilvl="3" w:tplc="40090001" w:tentative="1">
+      <w:start w:val="1"/>
+      <w:numFmt w:val="bullet"/>
+      <w:lvlText w:val=""/>
+      <w:lvlJc w:val="left"/>
+      <w:pPr>
+        <w:ind w:left="2880" w:hanging="360"/>
+      </w:pPr>
+      <w:rPr>
+        <w:rFonts w:ascii="Symbol" w:hAnsi="Symbol" w:hint="default"/>
+      </w:rPr>
+    </w:lvl>
+    <w:lvl w:ilvl="4" w:tplc="40090003" w:tentative="1">
+      <w:start w:val="1"/>
+      <w:numFmt w:val="bullet"/>
+      <w:lvlText w:val="o"/>
+      <w:lvlJc w:val="left"/>
+      <w:pPr>
+        <w:ind w:left="3600" w:hanging="360"/>
+      </w:pPr>
+      <w:rPr>
+        <w:rFonts w:ascii="Courier New" w:hAnsi="Courier New" w:cs="Courier New" w:hint="default"/>
+      </w:rPr>
+    </w:lvl>
+    <w:lvl w:ilvl="5" w:tplc="40090005" w:tentative="1">
+      <w:start w:val="1"/>
+      <w:numFmt w:val="bullet"/>
+      <w:lvlText w:val=""/>
+      <w:lvlJc w:val="left"/>
+      <w:pPr>
+        <w:ind w:left="4320" w:hanging="360"/>
+      </w:pPr>
+      <w:rPr>
+        <w:rFonts w:ascii="Wingdings" w:hAnsi="Wingdings" w:hint="default"/>
+      </w:rPr>
+    </w:lvl>
+    <w:lvl w:ilvl="6" w:tplc="40090001" w:tentative="1">
+      <w:start w:val="1"/>
+      <w:numFmt w:val="bullet"/>
+      <w:lvlText w:val=""/>
+      <w:lvlJc w:val="left"/>
+      <w:pPr>
+        <w:ind w:left="5040" w:hanging="360"/>
+      </w:pPr>
+      <w:rPr>
+        <w:rFonts w:ascii="Symbol" w:hAnsi="Symbol" w:hint="default"/>
+      </w:rPr>
+    </w:lvl>
+    <w:lvl w:ilvl="7" w:tplc="40090003" w:tentative="1">
+      <w:start w:val="1"/>
+      <w:numFmt w:val="bullet"/>
+      <w:lvlText w:val="o"/>
+      <w:lvlJc w:val="left"/>
+      <w:pPr>
+        <w:ind w:left="5760" w:hanging="360"/>
+      </w:pPr>
+      <w:rPr>
+        <w:rFonts w:ascii="Courier New" w:hAnsi="Courier New" w:cs="Courier New" w:hint="default"/>
+      </w:rPr>
+    </w:lvl>
+    <w:lvl w:ilvl="8" w:tplc="40090005" w:tentative="1">
+      <w:start w:val="1"/>
+      <w:numFmt w:val="bullet"/>
+      <w:lvlText w:val=""/>
+      <w:lvlJc w:val="left"/>
+      <w:pPr>
+        <w:ind w:left="6480" w:hanging="360"/>
+      </w:pPr>
+      <w:rPr>
+        <w:rFonts w:ascii="Wingdings" w:hAnsi="Wingdings" w:hint="default"/>
+      </w:rPr>
+    </w:lvl>
+  </w:abstractNum>
+  <w:abstractNum w:abstractNumId="1" w15:restartNumberingAfterBreak="0">
     <w:nsid w:val="13A26C94"/>
     <w:multiLevelType w:val="hybridMultilevel"/>
     <w:tmpl w:val="4C84F77E"/>
@@ -4170,7 +6176,346 @@
       </w:rPr>
     </w:lvl>
   </w:abstractNum>
-  <w:abstractNum w:abstractNumId="1" w15:restartNumberingAfterBreak="0">
+  <w:abstractNum w:abstractNumId="2" w15:restartNumberingAfterBreak="0">
+    <w:nsid w:val="236A5168"/>
+    <w:multiLevelType w:val="hybridMultilevel"/>
+    <w:tmpl w:val="B0982766"/>
+    <w:lvl w:ilvl="0" w:tplc="40090001">
+      <w:start w:val="1"/>
+      <w:numFmt w:val="bullet"/>
+      <w:lvlText w:val=""/>
+      <w:lvlJc w:val="left"/>
+      <w:pPr>
+        <w:ind w:left="720" w:hanging="360"/>
+      </w:pPr>
+      <w:rPr>
+        <w:rFonts w:ascii="Symbol" w:hAnsi="Symbol" w:hint="default"/>
+      </w:rPr>
+    </w:lvl>
+    <w:lvl w:ilvl="1" w:tplc="40090003" w:tentative="1">
+      <w:start w:val="1"/>
+      <w:numFmt w:val="bullet"/>
+      <w:lvlText w:val="o"/>
+      <w:lvlJc w:val="left"/>
+      <w:pPr>
+        <w:ind w:left="1440" w:hanging="360"/>
+      </w:pPr>
+      <w:rPr>
+        <w:rFonts w:ascii="Courier New" w:hAnsi="Courier New" w:cs="Courier New" w:hint="default"/>
+      </w:rPr>
+    </w:lvl>
+    <w:lvl w:ilvl="2" w:tplc="40090005" w:tentative="1">
+      <w:start w:val="1"/>
+      <w:numFmt w:val="bullet"/>
+      <w:lvlText w:val=""/>
+      <w:lvlJc w:val="left"/>
+      <w:pPr>
+        <w:ind w:left="2160" w:hanging="360"/>
+      </w:pPr>
+      <w:rPr>
+        <w:rFonts w:ascii="Wingdings" w:hAnsi="Wingdings" w:hint="default"/>
+      </w:rPr>
+    </w:lvl>
+    <w:lvl w:ilvl="3" w:tplc="40090001" w:tentative="1">
+      <w:start w:val="1"/>
+      <w:numFmt w:val="bullet"/>
+      <w:lvlText w:val=""/>
+      <w:lvlJc w:val="left"/>
+      <w:pPr>
+        <w:ind w:left="2880" w:hanging="360"/>
+      </w:pPr>
+      <w:rPr>
+        <w:rFonts w:ascii="Symbol" w:hAnsi="Symbol" w:hint="default"/>
+      </w:rPr>
+    </w:lvl>
+    <w:lvl w:ilvl="4" w:tplc="40090003" w:tentative="1">
+      <w:start w:val="1"/>
+      <w:numFmt w:val="bullet"/>
+      <w:lvlText w:val="o"/>
+      <w:lvlJc w:val="left"/>
+      <w:pPr>
+        <w:ind w:left="3600" w:hanging="360"/>
+      </w:pPr>
+      <w:rPr>
+        <w:rFonts w:ascii="Courier New" w:hAnsi="Courier New" w:cs="Courier New" w:hint="default"/>
+      </w:rPr>
+    </w:lvl>
+    <w:lvl w:ilvl="5" w:tplc="40090005" w:tentative="1">
+      <w:start w:val="1"/>
+      <w:numFmt w:val="bullet"/>
+      <w:lvlText w:val=""/>
+      <w:lvlJc w:val="left"/>
+      <w:pPr>
+        <w:ind w:left="4320" w:hanging="360"/>
+      </w:pPr>
+      <w:rPr>
+        <w:rFonts w:ascii="Wingdings" w:hAnsi="Wingdings" w:hint="default"/>
+      </w:rPr>
+    </w:lvl>
+    <w:lvl w:ilvl="6" w:tplc="40090001" w:tentative="1">
+      <w:start w:val="1"/>
+      <w:numFmt w:val="bullet"/>
+      <w:lvlText w:val=""/>
+      <w:lvlJc w:val="left"/>
+      <w:pPr>
+        <w:ind w:left="5040" w:hanging="360"/>
+      </w:pPr>
+      <w:rPr>
+        <w:rFonts w:ascii="Symbol" w:hAnsi="Symbol" w:hint="default"/>
+      </w:rPr>
+    </w:lvl>
+    <w:lvl w:ilvl="7" w:tplc="40090003" w:tentative="1">
+      <w:start w:val="1"/>
+      <w:numFmt w:val="bullet"/>
+      <w:lvlText w:val="o"/>
+      <w:lvlJc w:val="left"/>
+      <w:pPr>
+        <w:ind w:left="5760" w:hanging="360"/>
+      </w:pPr>
+      <w:rPr>
+        <w:rFonts w:ascii="Courier New" w:hAnsi="Courier New" w:cs="Courier New" w:hint="default"/>
+      </w:rPr>
+    </w:lvl>
+    <w:lvl w:ilvl="8" w:tplc="40090005" w:tentative="1">
+      <w:start w:val="1"/>
+      <w:numFmt w:val="bullet"/>
+      <w:lvlText w:val=""/>
+      <w:lvlJc w:val="left"/>
+      <w:pPr>
+        <w:ind w:left="6480" w:hanging="360"/>
+      </w:pPr>
+      <w:rPr>
+        <w:rFonts w:ascii="Wingdings" w:hAnsi="Wingdings" w:hint="default"/>
+      </w:rPr>
+    </w:lvl>
+  </w:abstractNum>
+  <w:abstractNum w:abstractNumId="3" w15:restartNumberingAfterBreak="0">
+    <w:nsid w:val="2C224E07"/>
+    <w:multiLevelType w:val="hybridMultilevel"/>
+    <w:tmpl w:val="A1EA3D56"/>
+    <w:lvl w:ilvl="0" w:tplc="40090001">
+      <w:start w:val="1"/>
+      <w:numFmt w:val="bullet"/>
+      <w:lvlText w:val=""/>
+      <w:lvlJc w:val="left"/>
+      <w:pPr>
+        <w:ind w:left="720" w:hanging="360"/>
+      </w:pPr>
+      <w:rPr>
+        <w:rFonts w:ascii="Symbol" w:hAnsi="Symbol" w:hint="default"/>
+      </w:rPr>
+    </w:lvl>
+    <w:lvl w:ilvl="1" w:tplc="40090003" w:tentative="1">
+      <w:start w:val="1"/>
+      <w:numFmt w:val="bullet"/>
+      <w:lvlText w:val="o"/>
+      <w:lvlJc w:val="left"/>
+      <w:pPr>
+        <w:ind w:left="1440" w:hanging="360"/>
+      </w:pPr>
+      <w:rPr>
+        <w:rFonts w:ascii="Courier New" w:hAnsi="Courier New" w:cs="Courier New" w:hint="default"/>
+      </w:rPr>
+    </w:lvl>
+    <w:lvl w:ilvl="2" w:tplc="40090005" w:tentative="1">
+      <w:start w:val="1"/>
+      <w:numFmt w:val="bullet"/>
+      <w:lvlText w:val=""/>
+      <w:lvlJc w:val="left"/>
+      <w:pPr>
+        <w:ind w:left="2160" w:hanging="360"/>
+      </w:pPr>
+      <w:rPr>
+        <w:rFonts w:ascii="Wingdings" w:hAnsi="Wingdings" w:hint="default"/>
+      </w:rPr>
+    </w:lvl>
+    <w:lvl w:ilvl="3" w:tplc="40090001" w:tentative="1">
+      <w:start w:val="1"/>
+      <w:numFmt w:val="bullet"/>
+      <w:lvlText w:val=""/>
+      <w:lvlJc w:val="left"/>
+      <w:pPr>
+        <w:ind w:left="2880" w:hanging="360"/>
+      </w:pPr>
+      <w:rPr>
+        <w:rFonts w:ascii="Symbol" w:hAnsi="Symbol" w:hint="default"/>
+      </w:rPr>
+    </w:lvl>
+    <w:lvl w:ilvl="4" w:tplc="40090003" w:tentative="1">
+      <w:start w:val="1"/>
+      <w:numFmt w:val="bullet"/>
+      <w:lvlText w:val="o"/>
+      <w:lvlJc w:val="left"/>
+      <w:pPr>
+        <w:ind w:left="3600" w:hanging="360"/>
+      </w:pPr>
+      <w:rPr>
+        <w:rFonts w:ascii="Courier New" w:hAnsi="Courier New" w:cs="Courier New" w:hint="default"/>
+      </w:rPr>
+    </w:lvl>
+    <w:lvl w:ilvl="5" w:tplc="40090005" w:tentative="1">
+      <w:start w:val="1"/>
+      <w:numFmt w:val="bullet"/>
+      <w:lvlText w:val=""/>
+      <w:lvlJc w:val="left"/>
+      <w:pPr>
+        <w:ind w:left="4320" w:hanging="360"/>
+      </w:pPr>
+      <w:rPr>
+        <w:rFonts w:ascii="Wingdings" w:hAnsi="Wingdings" w:hint="default"/>
+      </w:rPr>
+    </w:lvl>
+    <w:lvl w:ilvl="6" w:tplc="40090001" w:tentative="1">
+      <w:start w:val="1"/>
+      <w:numFmt w:val="bullet"/>
+      <w:lvlText w:val=""/>
+      <w:lvlJc w:val="left"/>
+      <w:pPr>
+        <w:ind w:left="5040" w:hanging="360"/>
+      </w:pPr>
+      <w:rPr>
+        <w:rFonts w:ascii="Symbol" w:hAnsi="Symbol" w:hint="default"/>
+      </w:rPr>
+    </w:lvl>
+    <w:lvl w:ilvl="7" w:tplc="40090003" w:tentative="1">
+      <w:start w:val="1"/>
+      <w:numFmt w:val="bullet"/>
+      <w:lvlText w:val="o"/>
+      <w:lvlJc w:val="left"/>
+      <w:pPr>
+        <w:ind w:left="5760" w:hanging="360"/>
+      </w:pPr>
+      <w:rPr>
+        <w:rFonts w:ascii="Courier New" w:hAnsi="Courier New" w:cs="Courier New" w:hint="default"/>
+      </w:rPr>
+    </w:lvl>
+    <w:lvl w:ilvl="8" w:tplc="40090005" w:tentative="1">
+      <w:start w:val="1"/>
+      <w:numFmt w:val="bullet"/>
+      <w:lvlText w:val=""/>
+      <w:lvlJc w:val="left"/>
+      <w:pPr>
+        <w:ind w:left="6480" w:hanging="360"/>
+      </w:pPr>
+      <w:rPr>
+        <w:rFonts w:ascii="Wingdings" w:hAnsi="Wingdings" w:hint="default"/>
+      </w:rPr>
+    </w:lvl>
+  </w:abstractNum>
+  <w:abstractNum w:abstractNumId="4" w15:restartNumberingAfterBreak="0">
+    <w:nsid w:val="30AE366C"/>
+    <w:multiLevelType w:val="hybridMultilevel"/>
+    <w:tmpl w:val="343E8844"/>
+    <w:lvl w:ilvl="0" w:tplc="40090001">
+      <w:start w:val="1"/>
+      <w:numFmt w:val="bullet"/>
+      <w:lvlText w:val=""/>
+      <w:lvlJc w:val="left"/>
+      <w:pPr>
+        <w:ind w:left="720" w:hanging="360"/>
+      </w:pPr>
+      <w:rPr>
+        <w:rFonts w:ascii="Symbol" w:hAnsi="Symbol" w:hint="default"/>
+      </w:rPr>
+    </w:lvl>
+    <w:lvl w:ilvl="1" w:tplc="40090003" w:tentative="1">
+      <w:start w:val="1"/>
+      <w:numFmt w:val="bullet"/>
+      <w:lvlText w:val="o"/>
+      <w:lvlJc w:val="left"/>
+      <w:pPr>
+        <w:ind w:left="1440" w:hanging="360"/>
+      </w:pPr>
+      <w:rPr>
+        <w:rFonts w:ascii="Courier New" w:hAnsi="Courier New" w:cs="Courier New" w:hint="default"/>
+      </w:rPr>
+    </w:lvl>
+    <w:lvl w:ilvl="2" w:tplc="40090005" w:tentative="1">
+      <w:start w:val="1"/>
+      <w:numFmt w:val="bullet"/>
+      <w:lvlText w:val=""/>
+      <w:lvlJc w:val="left"/>
+      <w:pPr>
+        <w:ind w:left="2160" w:hanging="360"/>
+      </w:pPr>
+      <w:rPr>
+        <w:rFonts w:ascii="Wingdings" w:hAnsi="Wingdings" w:hint="default"/>
+      </w:rPr>
+    </w:lvl>
+    <w:lvl w:ilvl="3" w:tplc="40090001" w:tentative="1">
+      <w:start w:val="1"/>
+      <w:numFmt w:val="bullet"/>
+      <w:lvlText w:val=""/>
+      <w:lvlJc w:val="left"/>
+      <w:pPr>
+        <w:ind w:left="2880" w:hanging="360"/>
+      </w:pPr>
+      <w:rPr>
+        <w:rFonts w:ascii="Symbol" w:hAnsi="Symbol" w:hint="default"/>
+      </w:rPr>
+    </w:lvl>
+    <w:lvl w:ilvl="4" w:tplc="40090003" w:tentative="1">
+      <w:start w:val="1"/>
+      <w:numFmt w:val="bullet"/>
+      <w:lvlText w:val="o"/>
+      <w:lvlJc w:val="left"/>
+      <w:pPr>
+        <w:ind w:left="3600" w:hanging="360"/>
+      </w:pPr>
+      <w:rPr>
+        <w:rFonts w:ascii="Courier New" w:hAnsi="Courier New" w:cs="Courier New" w:hint="default"/>
+      </w:rPr>
+    </w:lvl>
+    <w:lvl w:ilvl="5" w:tplc="40090005" w:tentative="1">
+      <w:start w:val="1"/>
+      <w:numFmt w:val="bullet"/>
+      <w:lvlText w:val=""/>
+      <w:lvlJc w:val="left"/>
+      <w:pPr>
+        <w:ind w:left="4320" w:hanging="360"/>
+      </w:pPr>
+      <w:rPr>
+        <w:rFonts w:ascii="Wingdings" w:hAnsi="Wingdings" w:hint="default"/>
+      </w:rPr>
+    </w:lvl>
+    <w:lvl w:ilvl="6" w:tplc="40090001" w:tentative="1">
+      <w:start w:val="1"/>
+      <w:numFmt w:val="bullet"/>
+      <w:lvlText w:val=""/>
+      <w:lvlJc w:val="left"/>
+      <w:pPr>
+        <w:ind w:left="5040" w:hanging="360"/>
+      </w:pPr>
+      <w:rPr>
+        <w:rFonts w:ascii="Symbol" w:hAnsi="Symbol" w:hint="default"/>
+      </w:rPr>
+    </w:lvl>
+    <w:lvl w:ilvl="7" w:tplc="40090003" w:tentative="1">
+      <w:start w:val="1"/>
+      <w:numFmt w:val="bullet"/>
+      <w:lvlText w:val="o"/>
+      <w:lvlJc w:val="left"/>
+      <w:pPr>
+        <w:ind w:left="5760" w:hanging="360"/>
+      </w:pPr>
+      <w:rPr>
+        <w:rFonts w:ascii="Courier New" w:hAnsi="Courier New" w:cs="Courier New" w:hint="default"/>
+      </w:rPr>
+    </w:lvl>
+    <w:lvl w:ilvl="8" w:tplc="40090005" w:tentative="1">
+      <w:start w:val="1"/>
+      <w:numFmt w:val="bullet"/>
+      <w:lvlText w:val=""/>
+      <w:lvlJc w:val="left"/>
+      <w:pPr>
+        <w:ind w:left="6480" w:hanging="360"/>
+      </w:pPr>
+      <w:rPr>
+        <w:rFonts w:ascii="Wingdings" w:hAnsi="Wingdings" w:hint="default"/>
+      </w:rPr>
+    </w:lvl>
+  </w:abstractNum>
+  <w:abstractNum w:abstractNumId="5" w15:restartNumberingAfterBreak="0">
     <w:nsid w:val="424D3E53"/>
     <w:multiLevelType w:val="hybridMultilevel"/>
     <w:tmpl w:val="6BC4CF5E"/>
@@ -4283,7 +6628,7 @@
       </w:rPr>
     </w:lvl>
   </w:abstractNum>
-  <w:abstractNum w:abstractNumId="2" w15:restartNumberingAfterBreak="0">
+  <w:abstractNum w:abstractNumId="6" w15:restartNumberingAfterBreak="0">
     <w:nsid w:val="544F2453"/>
     <w:multiLevelType w:val="hybridMultilevel"/>
     <w:tmpl w:val="5582C5E8"/>
@@ -4396,7 +6741,7 @@
       </w:rPr>
     </w:lvl>
   </w:abstractNum>
-  <w:abstractNum w:abstractNumId="3" w15:restartNumberingAfterBreak="0">
+  <w:abstractNum w:abstractNumId="7" w15:restartNumberingAfterBreak="0">
     <w:nsid w:val="559756DD"/>
     <w:multiLevelType w:val="hybridMultilevel"/>
     <w:tmpl w:val="97401482"/>
@@ -4509,7 +6854,233 @@
       </w:rPr>
     </w:lvl>
   </w:abstractNum>
-  <w:abstractNum w:abstractNumId="4" w15:restartNumberingAfterBreak="0">
+  <w:abstractNum w:abstractNumId="8" w15:restartNumberingAfterBreak="0">
+    <w:nsid w:val="58712897"/>
+    <w:multiLevelType w:val="hybridMultilevel"/>
+    <w:tmpl w:val="311E93D0"/>
+    <w:lvl w:ilvl="0" w:tplc="40090001">
+      <w:start w:val="1"/>
+      <w:numFmt w:val="bullet"/>
+      <w:lvlText w:val=""/>
+      <w:lvlJc w:val="left"/>
+      <w:pPr>
+        <w:ind w:left="720" w:hanging="360"/>
+      </w:pPr>
+      <w:rPr>
+        <w:rFonts w:ascii="Symbol" w:hAnsi="Symbol" w:hint="default"/>
+      </w:rPr>
+    </w:lvl>
+    <w:lvl w:ilvl="1" w:tplc="40090003" w:tentative="1">
+      <w:start w:val="1"/>
+      <w:numFmt w:val="bullet"/>
+      <w:lvlText w:val="o"/>
+      <w:lvlJc w:val="left"/>
+      <w:pPr>
+        <w:ind w:left="1440" w:hanging="360"/>
+      </w:pPr>
+      <w:rPr>
+        <w:rFonts w:ascii="Courier New" w:hAnsi="Courier New" w:cs="Courier New" w:hint="default"/>
+      </w:rPr>
+    </w:lvl>
+    <w:lvl w:ilvl="2" w:tplc="40090005" w:tentative="1">
+      <w:start w:val="1"/>
+      <w:numFmt w:val="bullet"/>
+      <w:lvlText w:val=""/>
+      <w:lvlJc w:val="left"/>
+      <w:pPr>
+        <w:ind w:left="2160" w:hanging="360"/>
+      </w:pPr>
+      <w:rPr>
+        <w:rFonts w:ascii="Wingdings" w:hAnsi="Wingdings" w:hint="default"/>
+      </w:rPr>
+    </w:lvl>
+    <w:lvl w:ilvl="3" w:tplc="40090001" w:tentative="1">
+      <w:start w:val="1"/>
+      <w:numFmt w:val="bullet"/>
+      <w:lvlText w:val=""/>
+      <w:lvlJc w:val="left"/>
+      <w:pPr>
+        <w:ind w:left="2880" w:hanging="360"/>
+      </w:pPr>
+      <w:rPr>
+        <w:rFonts w:ascii="Symbol" w:hAnsi="Symbol" w:hint="default"/>
+      </w:rPr>
+    </w:lvl>
+    <w:lvl w:ilvl="4" w:tplc="40090003" w:tentative="1">
+      <w:start w:val="1"/>
+      <w:numFmt w:val="bullet"/>
+      <w:lvlText w:val="o"/>
+      <w:lvlJc w:val="left"/>
+      <w:pPr>
+        <w:ind w:left="3600" w:hanging="360"/>
+      </w:pPr>
+      <w:rPr>
+        <w:rFonts w:ascii="Courier New" w:hAnsi="Courier New" w:cs="Courier New" w:hint="default"/>
+      </w:rPr>
+    </w:lvl>
+    <w:lvl w:ilvl="5" w:tplc="40090005" w:tentative="1">
+      <w:start w:val="1"/>
+      <w:numFmt w:val="bullet"/>
+      <w:lvlText w:val=""/>
+      <w:lvlJc w:val="left"/>
+      <w:pPr>
+        <w:ind w:left="4320" w:hanging="360"/>
+      </w:pPr>
+      <w:rPr>
+        <w:rFonts w:ascii="Wingdings" w:hAnsi="Wingdings" w:hint="default"/>
+      </w:rPr>
+    </w:lvl>
+    <w:lvl w:ilvl="6" w:tplc="40090001" w:tentative="1">
+      <w:start w:val="1"/>
+      <w:numFmt w:val="bullet"/>
+      <w:lvlText w:val=""/>
+      <w:lvlJc w:val="left"/>
+      <w:pPr>
+        <w:ind w:left="5040" w:hanging="360"/>
+      </w:pPr>
+      <w:rPr>
+        <w:rFonts w:ascii="Symbol" w:hAnsi="Symbol" w:hint="default"/>
+      </w:rPr>
+    </w:lvl>
+    <w:lvl w:ilvl="7" w:tplc="40090003" w:tentative="1">
+      <w:start w:val="1"/>
+      <w:numFmt w:val="bullet"/>
+      <w:lvlText w:val="o"/>
+      <w:lvlJc w:val="left"/>
+      <w:pPr>
+        <w:ind w:left="5760" w:hanging="360"/>
+      </w:pPr>
+      <w:rPr>
+        <w:rFonts w:ascii="Courier New" w:hAnsi="Courier New" w:cs="Courier New" w:hint="default"/>
+      </w:rPr>
+    </w:lvl>
+    <w:lvl w:ilvl="8" w:tplc="40090005" w:tentative="1">
+      <w:start w:val="1"/>
+      <w:numFmt w:val="bullet"/>
+      <w:lvlText w:val=""/>
+      <w:lvlJc w:val="left"/>
+      <w:pPr>
+        <w:ind w:left="6480" w:hanging="360"/>
+      </w:pPr>
+      <w:rPr>
+        <w:rFonts w:ascii="Wingdings" w:hAnsi="Wingdings" w:hint="default"/>
+      </w:rPr>
+    </w:lvl>
+  </w:abstractNum>
+  <w:abstractNum w:abstractNumId="9" w15:restartNumberingAfterBreak="0">
+    <w:nsid w:val="5F9B7D09"/>
+    <w:multiLevelType w:val="hybridMultilevel"/>
+    <w:tmpl w:val="DE4A4716"/>
+    <w:lvl w:ilvl="0" w:tplc="40090001">
+      <w:start w:val="1"/>
+      <w:numFmt w:val="bullet"/>
+      <w:lvlText w:val=""/>
+      <w:lvlJc w:val="left"/>
+      <w:pPr>
+        <w:ind w:left="720" w:hanging="360"/>
+      </w:pPr>
+      <w:rPr>
+        <w:rFonts w:ascii="Symbol" w:hAnsi="Symbol" w:hint="default"/>
+      </w:rPr>
+    </w:lvl>
+    <w:lvl w:ilvl="1" w:tplc="40090003" w:tentative="1">
+      <w:start w:val="1"/>
+      <w:numFmt w:val="bullet"/>
+      <w:lvlText w:val="o"/>
+      <w:lvlJc w:val="left"/>
+      <w:pPr>
+        <w:ind w:left="1440" w:hanging="360"/>
+      </w:pPr>
+      <w:rPr>
+        <w:rFonts w:ascii="Courier New" w:hAnsi="Courier New" w:cs="Courier New" w:hint="default"/>
+      </w:rPr>
+    </w:lvl>
+    <w:lvl w:ilvl="2" w:tplc="40090005" w:tentative="1">
+      <w:start w:val="1"/>
+      <w:numFmt w:val="bullet"/>
+      <w:lvlText w:val=""/>
+      <w:lvlJc w:val="left"/>
+      <w:pPr>
+        <w:ind w:left="2160" w:hanging="360"/>
+      </w:pPr>
+      <w:rPr>
+        <w:rFonts w:ascii="Wingdings" w:hAnsi="Wingdings" w:hint="default"/>
+      </w:rPr>
+    </w:lvl>
+    <w:lvl w:ilvl="3" w:tplc="40090001" w:tentative="1">
+      <w:start w:val="1"/>
+      <w:numFmt w:val="bullet"/>
+      <w:lvlText w:val=""/>
+      <w:lvlJc w:val="left"/>
+      <w:pPr>
+        <w:ind w:left="2880" w:hanging="360"/>
+      </w:pPr>
+      <w:rPr>
+        <w:rFonts w:ascii="Symbol" w:hAnsi="Symbol" w:hint="default"/>
+      </w:rPr>
+    </w:lvl>
+    <w:lvl w:ilvl="4" w:tplc="40090003" w:tentative="1">
+      <w:start w:val="1"/>
+      <w:numFmt w:val="bullet"/>
+      <w:lvlText w:val="o"/>
+      <w:lvlJc w:val="left"/>
+      <w:pPr>
+        <w:ind w:left="3600" w:hanging="360"/>
+      </w:pPr>
+      <w:rPr>
+        <w:rFonts w:ascii="Courier New" w:hAnsi="Courier New" w:cs="Courier New" w:hint="default"/>
+      </w:rPr>
+    </w:lvl>
+    <w:lvl w:ilvl="5" w:tplc="40090005" w:tentative="1">
+      <w:start w:val="1"/>
+      <w:numFmt w:val="bullet"/>
+      <w:lvlText w:val=""/>
+      <w:lvlJc w:val="left"/>
+      <w:pPr>
+        <w:ind w:left="4320" w:hanging="360"/>
+      </w:pPr>
+      <w:rPr>
+        <w:rFonts w:ascii="Wingdings" w:hAnsi="Wingdings" w:hint="default"/>
+      </w:rPr>
+    </w:lvl>
+    <w:lvl w:ilvl="6" w:tplc="40090001" w:tentative="1">
+      <w:start w:val="1"/>
+      <w:numFmt w:val="bullet"/>
+      <w:lvlText w:val=""/>
+      <w:lvlJc w:val="left"/>
+      <w:pPr>
+        <w:ind w:left="5040" w:hanging="360"/>
+      </w:pPr>
+      <w:rPr>
+        <w:rFonts w:ascii="Symbol" w:hAnsi="Symbol" w:hint="default"/>
+      </w:rPr>
+    </w:lvl>
+    <w:lvl w:ilvl="7" w:tplc="40090003" w:tentative="1">
+      <w:start w:val="1"/>
+      <w:numFmt w:val="bullet"/>
+      <w:lvlText w:val="o"/>
+      <w:lvlJc w:val="left"/>
+      <w:pPr>
+        <w:ind w:left="5760" w:hanging="360"/>
+      </w:pPr>
+      <w:rPr>
+        <w:rFonts w:ascii="Courier New" w:hAnsi="Courier New" w:cs="Courier New" w:hint="default"/>
+      </w:rPr>
+    </w:lvl>
+    <w:lvl w:ilvl="8" w:tplc="40090005" w:tentative="1">
+      <w:start w:val="1"/>
+      <w:numFmt w:val="bullet"/>
+      <w:lvlText w:val=""/>
+      <w:lvlJc w:val="left"/>
+      <w:pPr>
+        <w:ind w:left="6480" w:hanging="360"/>
+      </w:pPr>
+      <w:rPr>
+        <w:rFonts w:ascii="Wingdings" w:hAnsi="Wingdings" w:hint="default"/>
+      </w:rPr>
+    </w:lvl>
+  </w:abstractNum>
+  <w:abstractNum w:abstractNumId="10" w15:restartNumberingAfterBreak="0">
     <w:nsid w:val="6A3829BE"/>
     <w:multiLevelType w:val="hybridMultilevel"/>
     <w:tmpl w:val="3046632A"/>
@@ -4622,7 +7193,7 @@
       </w:rPr>
     </w:lvl>
   </w:abstractNum>
-  <w:abstractNum w:abstractNumId="5" w15:restartNumberingAfterBreak="0">
+  <w:abstractNum w:abstractNumId="11" w15:restartNumberingAfterBreak="0">
     <w:nsid w:val="7E2109AB"/>
     <w:multiLevelType w:val="hybridMultilevel"/>
     <w:tmpl w:val="9FAC1558"/>
@@ -4736,22 +7307,40 @@
     </w:lvl>
   </w:abstractNum>
   <w:num w:numId="1">
+    <w:abstractNumId w:val="6"/>
+  </w:num>
+  <w:num w:numId="2">
+    <w:abstractNumId w:val="7"/>
+  </w:num>
+  <w:num w:numId="3">
+    <w:abstractNumId w:val="5"/>
+  </w:num>
+  <w:num w:numId="4">
+    <w:abstractNumId w:val="10"/>
+  </w:num>
+  <w:num w:numId="5">
+    <w:abstractNumId w:val="11"/>
+  </w:num>
+  <w:num w:numId="6">
+    <w:abstractNumId w:val="1"/>
+  </w:num>
+  <w:num w:numId="7">
+    <w:abstractNumId w:val="4"/>
+  </w:num>
+  <w:num w:numId="8">
+    <w:abstractNumId w:val="9"/>
+  </w:num>
+  <w:num w:numId="9">
+    <w:abstractNumId w:val="3"/>
+  </w:num>
+  <w:num w:numId="10">
+    <w:abstractNumId w:val="0"/>
+  </w:num>
+  <w:num w:numId="11">
     <w:abstractNumId w:val="2"/>
   </w:num>
-  <w:num w:numId="2">
-    <w:abstractNumId w:val="3"/>
-  </w:num>
-  <w:num w:numId="3">
-    <w:abstractNumId w:val="1"/>
-  </w:num>
-  <w:num w:numId="4">
-    <w:abstractNumId w:val="4"/>
-  </w:num>
-  <w:num w:numId="5">
-    <w:abstractNumId w:val="5"/>
-  </w:num>
-  <w:num w:numId="6">
-    <w:abstractNumId w:val="0"/>
+  <w:num w:numId="12">
+    <w:abstractNumId w:val="8"/>
   </w:num>
 </w:numbering>
 </file>

</xml_diff>